<commit_message>
Videos, Accesibilidad y .zip
</commit_message>
<xml_diff>
--- a/fuentes/CF07_228133_DU.docx
+++ b/fuentes/CF07_228133_DU.docx
@@ -531,7 +531,7 @@
               <w:rFonts w:eastAsiaTheme="minorEastAsia"/>
               <w:noProof/>
               <w:sz w:val="22"/>
-              <w:lang w:eastAsia="es-CO"/>
+              <w:lang w:val="es-MX" w:eastAsia="es-MX"/>
             </w:rPr>
           </w:pPr>
           <w:r>
@@ -543,7 +543,7 @@
           <w:r>
             <w:fldChar w:fldCharType="separate"/>
           </w:r>
-          <w:hyperlink w:anchor="_Toc138636413" w:history="1">
+          <w:hyperlink w:anchor="_Toc147482185" w:history="1">
             <w:r>
               <w:rPr>
                 <w:rStyle w:val="Hyperlink"/>
@@ -570,7 +570,7 @@
                 <w:noProof/>
                 <w:webHidden/>
               </w:rPr>
-              <w:instrText xml:space="preserve"> PAGEREF _Toc138636413 \h </w:instrText>
+              <w:instrText xml:space="preserve"> PAGEREF _Toc147482185 \h </w:instrText>
             </w:r>
             <w:r>
               <w:rPr>
@@ -612,10 +612,10 @@
               <w:rFonts w:eastAsiaTheme="minorEastAsia"/>
               <w:noProof/>
               <w:sz w:val="22"/>
-              <w:lang w:eastAsia="es-CO"/>
+              <w:lang w:val="es-MX" w:eastAsia="es-MX"/>
             </w:rPr>
           </w:pPr>
-          <w:hyperlink w:anchor="_Toc138636414" w:history="1">
+          <w:hyperlink w:anchor="_Toc147482186" w:history="1">
             <w:r>
               <w:rPr>
                 <w:rStyle w:val="Hyperlink"/>
@@ -628,7 +628,7 @@
                 <w:rFonts w:eastAsiaTheme="minorEastAsia"/>
                 <w:noProof/>
                 <w:sz w:val="22"/>
-                <w:lang w:eastAsia="es-CO"/>
+                <w:lang w:val="es-MX" w:eastAsia="es-MX"/>
               </w:rPr>
               <w:tab/>
             </w:r>
@@ -637,7 +637,7 @@
                 <w:rStyle w:val="Hyperlink"/>
                 <w:noProof/>
               </w:rPr>
-              <w:t>Título de nivel 1</w:t>
+              <w:t>Incidentes informáticos</w:t>
             </w:r>
             <w:r>
               <w:rPr>
@@ -658,24 +658,115 @@
                 <w:noProof/>
                 <w:webHidden/>
               </w:rPr>
-              <w:instrText xml:space="preserve"> PAGEREF _Toc138636414 \h </w:instrText>
+              <w:instrText xml:space="preserve"> PAGEREF _Toc147482186 \h </w:instrText>
             </w:r>
             <w:r>
               <w:rPr>
                 <w:noProof/>
                 <w:webHidden/>
               </w:rPr>
-              <w:fldChar w:fldCharType="separate"/>
-            </w:r>
-            <w:r>
-              <w:rPr>
-                <w:b/>
-                <w:bCs/>
+            </w:r>
+            <w:r>
+              <w:rPr>
                 <w:noProof/>
                 <w:webHidden/>
-                <w:lang w:val="en-US"/>
-              </w:rPr>
-              <w:t>Error! Bookmark not defined.</w:t>
+              </w:rPr>
+              <w:fldChar w:fldCharType="separate"/>
+            </w:r>
+            <w:r>
+              <w:rPr>
+                <w:noProof/>
+                <w:webHidden/>
+              </w:rPr>
+              <w:t>4</w:t>
+            </w:r>
+            <w:r>
+              <w:rPr>
+                <w:noProof/>
+                <w:webHidden/>
+              </w:rPr>
+              <w:fldChar w:fldCharType="end"/>
+            </w:r>
+          </w:hyperlink>
+        </w:p>
+        <w:p>
+          <w:pPr>
+            <w:pStyle w:val="TOC1"/>
+            <w:tabs>
+              <w:tab w:val="left" w:pos="1320"/>
+              <w:tab w:val="right" w:leader="dot" w:pos="9962"/>
+            </w:tabs>
+            <w:rPr>
+              <w:rFonts w:eastAsiaTheme="minorEastAsia"/>
+              <w:noProof/>
+              <w:sz w:val="22"/>
+              <w:lang w:val="es-MX" w:eastAsia="es-MX"/>
+            </w:rPr>
+          </w:pPr>
+          <w:hyperlink w:anchor="_Toc147482187" w:history="1">
+            <w:r>
+              <w:rPr>
+                <w:rStyle w:val="Hyperlink"/>
+                <w:noProof/>
+              </w:rPr>
+              <w:t>2.</w:t>
+            </w:r>
+            <w:r>
+              <w:rPr>
+                <w:rFonts w:eastAsiaTheme="minorEastAsia"/>
+                <w:noProof/>
+                <w:sz w:val="22"/>
+                <w:lang w:val="es-MX" w:eastAsia="es-MX"/>
+              </w:rPr>
+              <w:tab/>
+            </w:r>
+            <w:r>
+              <w:rPr>
+                <w:rStyle w:val="Hyperlink"/>
+                <w:noProof/>
+              </w:rPr>
+              <w:t>Auditoría forense</w:t>
+            </w:r>
+            <w:r>
+              <w:rPr>
+                <w:noProof/>
+                <w:webHidden/>
+              </w:rPr>
+              <w:tab/>
+            </w:r>
+            <w:r>
+              <w:rPr>
+                <w:noProof/>
+                <w:webHidden/>
+              </w:rPr>
+              <w:fldChar w:fldCharType="begin"/>
+            </w:r>
+            <w:r>
+              <w:rPr>
+                <w:noProof/>
+                <w:webHidden/>
+              </w:rPr>
+              <w:instrText xml:space="preserve"> PAGEREF _Toc147482187 \h </w:instrText>
+            </w:r>
+            <w:r>
+              <w:rPr>
+                <w:noProof/>
+                <w:webHidden/>
+              </w:rPr>
+            </w:r>
+            <w:r>
+              <w:rPr>
+                <w:noProof/>
+                <w:webHidden/>
+              </w:rPr>
+              <w:fldChar w:fldCharType="separate"/>
+            </w:r>
+            <w:r>
+              <w:rPr>
+                <w:noProof/>
+                <w:webHidden/>
+              </w:rPr>
+              <w:t>7</w:t>
             </w:r>
             <w:r>
               <w:rPr>
@@ -697,23 +788,23 @@
               <w:rFonts w:eastAsiaTheme="minorEastAsia"/>
               <w:noProof/>
               <w:sz w:val="22"/>
-              <w:lang w:eastAsia="es-CO"/>
+              <w:lang w:val="es-MX" w:eastAsia="es-MX"/>
             </w:rPr>
           </w:pPr>
-          <w:hyperlink w:anchor="_Toc138636415" w:history="1">
+          <w:hyperlink w:anchor="_Toc147482188" w:history="1">
             <w:r>
               <w:rPr>
                 <w:rStyle w:val="Hyperlink"/>
                 <w:noProof/>
               </w:rPr>
-              <w:t>1.1.</w:t>
+              <w:t>2.1.</w:t>
             </w:r>
             <w:r>
               <w:rPr>
                 <w:rFonts w:eastAsiaTheme="minorEastAsia"/>
                 <w:noProof/>
                 <w:sz w:val="22"/>
-                <w:lang w:eastAsia="es-CO"/>
+                <w:lang w:val="es-MX" w:eastAsia="es-MX"/>
               </w:rPr>
               <w:tab/>
             </w:r>
@@ -722,7 +813,7 @@
                 <w:rStyle w:val="Hyperlink"/>
                 <w:noProof/>
               </w:rPr>
-              <w:t>Título de nivel 2</w:t>
+              <w:t>Informática forense</w:t>
             </w:r>
             <w:r>
               <w:rPr>
@@ -743,24 +834,27 @@
                 <w:noProof/>
                 <w:webHidden/>
               </w:rPr>
-              <w:instrText xml:space="preserve"> PAGEREF _Toc138636415 \h </w:instrText>
+              <w:instrText xml:space="preserve"> PAGEREF _Toc147482188 \h </w:instrText>
             </w:r>
             <w:r>
               <w:rPr>
                 <w:noProof/>
                 <w:webHidden/>
               </w:rPr>
-              <w:fldChar w:fldCharType="separate"/>
-            </w:r>
-            <w:r>
-              <w:rPr>
-                <w:b/>
-                <w:bCs/>
+            </w:r>
+            <w:r>
+              <w:rPr>
                 <w:noProof/>
                 <w:webHidden/>
-                <w:lang w:val="en-US"/>
-              </w:rPr>
-              <w:t>Error! Bookmark not defined.</w:t>
+              </w:rPr>
+              <w:fldChar w:fldCharType="separate"/>
+            </w:r>
+            <w:r>
+              <w:rPr>
+                <w:noProof/>
+                <w:webHidden/>
+              </w:rPr>
+              <w:t>7</w:t>
             </w:r>
             <w:r>
               <w:rPr>
@@ -773,24 +867,41 @@
         </w:p>
         <w:p>
           <w:pPr>
-            <w:pStyle w:val="TOC3"/>
+            <w:pStyle w:val="TOC2"/>
             <w:tabs>
+              <w:tab w:val="left" w:pos="1760"/>
               <w:tab w:val="right" w:leader="dot" w:pos="9962"/>
             </w:tabs>
             <w:rPr>
               <w:rFonts w:eastAsiaTheme="minorEastAsia"/>
               <w:noProof/>
               <w:sz w:val="22"/>
-              <w:lang w:eastAsia="es-CO"/>
+              <w:lang w:val="es-MX" w:eastAsia="es-MX"/>
             </w:rPr>
           </w:pPr>
-          <w:hyperlink w:anchor="_Toc138636416" w:history="1">
+          <w:hyperlink w:anchor="_Toc147482189" w:history="1">
             <w:r>
               <w:rPr>
                 <w:rStyle w:val="Hyperlink"/>
                 <w:noProof/>
               </w:rPr>
-              <w:t>Título de nivel 3</w:t>
+              <w:t>2.2.</w:t>
+            </w:r>
+            <w:r>
+              <w:rPr>
+                <w:rFonts w:eastAsiaTheme="minorEastAsia"/>
+                <w:noProof/>
+                <w:sz w:val="22"/>
+                <w:lang w:val="es-MX" w:eastAsia="es-MX"/>
+              </w:rPr>
+              <w:tab/>
+            </w:r>
+            <w:r>
+              <w:rPr>
+                <w:rStyle w:val="Hyperlink"/>
+                <w:noProof/>
+              </w:rPr>
+              <w:t>Tableros de control</w:t>
             </w:r>
             <w:r>
               <w:rPr>
@@ -811,24 +922,27 @@
                 <w:noProof/>
                 <w:webHidden/>
               </w:rPr>
-              <w:instrText xml:space="preserve"> PAGEREF _Toc138636416 \h </w:instrText>
+              <w:instrText xml:space="preserve"> PAGEREF _Toc147482189 \h </w:instrText>
             </w:r>
             <w:r>
               <w:rPr>
                 <w:noProof/>
                 <w:webHidden/>
               </w:rPr>
-              <w:fldChar w:fldCharType="separate"/>
-            </w:r>
-            <w:r>
-              <w:rPr>
-                <w:b/>
-                <w:bCs/>
+            </w:r>
+            <w:r>
+              <w:rPr>
                 <w:noProof/>
                 <w:webHidden/>
-                <w:lang w:val="en-US"/>
-              </w:rPr>
-              <w:t>Error! Bookmark not defined.</w:t>
+              </w:rPr>
+              <w:fldChar w:fldCharType="separate"/>
+            </w:r>
+            <w:r>
+              <w:rPr>
+                <w:noProof/>
+                <w:webHidden/>
+              </w:rPr>
+              <w:t>8</w:t>
             </w:r>
             <w:r>
               <w:rPr>
@@ -850,23 +964,23 @@
               <w:rFonts w:eastAsiaTheme="minorEastAsia"/>
               <w:noProof/>
               <w:sz w:val="22"/>
-              <w:lang w:eastAsia="es-CO"/>
+              <w:lang w:val="es-MX" w:eastAsia="es-MX"/>
             </w:rPr>
           </w:pPr>
-          <w:hyperlink w:anchor="_Toc138636417" w:history="1">
+          <w:hyperlink w:anchor="_Toc147482190" w:history="1">
             <w:r>
               <w:rPr>
                 <w:rStyle w:val="Hyperlink"/>
                 <w:noProof/>
               </w:rPr>
-              <w:t>2.</w:t>
+              <w:t>3.</w:t>
             </w:r>
             <w:r>
               <w:rPr>
                 <w:rFonts w:eastAsiaTheme="minorEastAsia"/>
                 <w:noProof/>
                 <w:sz w:val="22"/>
-                <w:lang w:eastAsia="es-CO"/>
+                <w:lang w:val="es-MX" w:eastAsia="es-MX"/>
               </w:rPr>
               <w:tab/>
             </w:r>
@@ -875,7 +989,7 @@
                 <w:rStyle w:val="Hyperlink"/>
                 <w:noProof/>
               </w:rPr>
-              <w:t>Listas</w:t>
+              <w:t>Recolección de evidencia digital</w:t>
             </w:r>
             <w:r>
               <w:rPr>
@@ -896,279 +1010,27 @@
                 <w:noProof/>
                 <w:webHidden/>
               </w:rPr>
-              <w:instrText xml:space="preserve"> PAGEREF _Toc138636417 \h </w:instrText>
+              <w:instrText xml:space="preserve"> PAGEREF _Toc147482190 \h </w:instrText>
             </w:r>
             <w:r>
               <w:rPr>
                 <w:noProof/>
                 <w:webHidden/>
               </w:rPr>
-              <w:fldChar w:fldCharType="separate"/>
-            </w:r>
-            <w:r>
-              <w:rPr>
-                <w:b/>
-                <w:bCs/>
+            </w:r>
+            <w:r>
+              <w:rPr>
                 <w:noProof/>
                 <w:webHidden/>
-                <w:lang w:val="en-US"/>
-              </w:rPr>
-              <w:t>Error! Bookmark not defined.</w:t>
+              </w:rPr>
+              <w:fldChar w:fldCharType="separate"/>
             </w:r>
             <w:r>
               <w:rPr>
                 <w:noProof/>
                 <w:webHidden/>
               </w:rPr>
-              <w:fldChar w:fldCharType="end"/>
-            </w:r>
-          </w:hyperlink>
-        </w:p>
-        <w:p>
-          <w:pPr>
-            <w:pStyle w:val="TOC2"/>
-            <w:tabs>
-              <w:tab w:val="left" w:pos="1760"/>
-              <w:tab w:val="right" w:leader="dot" w:pos="9962"/>
-            </w:tabs>
-            <w:rPr>
-              <w:rFonts w:eastAsiaTheme="minorEastAsia"/>
-              <w:noProof/>
-              <w:sz w:val="22"/>
-              <w:lang w:eastAsia="es-CO"/>
-            </w:rPr>
-          </w:pPr>
-          <w:hyperlink w:anchor="_Toc138636418" w:history="1">
-            <w:r>
-              <w:rPr>
-                <w:rStyle w:val="Hyperlink"/>
-                <w:noProof/>
-              </w:rPr>
-              <w:t>2.1.</w:t>
-            </w:r>
-            <w:r>
-              <w:rPr>
-                <w:rFonts w:eastAsiaTheme="minorEastAsia"/>
-                <w:noProof/>
-                <w:sz w:val="22"/>
-                <w:lang w:eastAsia="es-CO"/>
-              </w:rPr>
-              <w:tab/>
-            </w:r>
-            <w:r>
-              <w:rPr>
-                <w:rStyle w:val="Hyperlink"/>
-                <w:noProof/>
-              </w:rPr>
-              <w:t>Listas ordenadas</w:t>
-            </w:r>
-            <w:r>
-              <w:rPr>
-                <w:noProof/>
-                <w:webHidden/>
-              </w:rPr>
-              <w:tab/>
-            </w:r>
-            <w:r>
-              <w:rPr>
-                <w:noProof/>
-                <w:webHidden/>
-              </w:rPr>
-              <w:fldChar w:fldCharType="begin"/>
-            </w:r>
-            <w:r>
-              <w:rPr>
-                <w:noProof/>
-                <w:webHidden/>
-              </w:rPr>
-              <w:instrText xml:space="preserve"> PAGEREF _Toc138636418 \h </w:instrText>
-            </w:r>
-            <w:r>
-              <w:rPr>
-                <w:noProof/>
-                <w:webHidden/>
-              </w:rPr>
-              <w:fldChar w:fldCharType="separate"/>
-            </w:r>
-            <w:r>
-              <w:rPr>
-                <w:b/>
-                <w:bCs/>
-                <w:noProof/>
-                <w:webHidden/>
-                <w:lang w:val="en-US"/>
-              </w:rPr>
-              <w:t>Error! Bookmark not defined.</w:t>
-            </w:r>
-            <w:r>
-              <w:rPr>
-                <w:noProof/>
-                <w:webHidden/>
-              </w:rPr>
-              <w:fldChar w:fldCharType="end"/>
-            </w:r>
-          </w:hyperlink>
-        </w:p>
-        <w:p>
-          <w:pPr>
-            <w:pStyle w:val="TOC2"/>
-            <w:tabs>
-              <w:tab w:val="left" w:pos="1760"/>
-              <w:tab w:val="right" w:leader="dot" w:pos="9962"/>
-            </w:tabs>
-            <w:rPr>
-              <w:rFonts w:eastAsiaTheme="minorEastAsia"/>
-              <w:noProof/>
-              <w:sz w:val="22"/>
-              <w:lang w:eastAsia="es-CO"/>
-            </w:rPr>
-          </w:pPr>
-          <w:hyperlink w:anchor="_Toc138636419" w:history="1">
-            <w:r>
-              <w:rPr>
-                <w:rStyle w:val="Hyperlink"/>
-                <w:noProof/>
-              </w:rPr>
-              <w:t>2.2.</w:t>
-            </w:r>
-            <w:r>
-              <w:rPr>
-                <w:rFonts w:eastAsiaTheme="minorEastAsia"/>
-                <w:noProof/>
-                <w:sz w:val="22"/>
-                <w:lang w:eastAsia="es-CO"/>
-              </w:rPr>
-              <w:tab/>
-            </w:r>
-            <w:r>
-              <w:rPr>
-                <w:rStyle w:val="Hyperlink"/>
-                <w:noProof/>
-              </w:rPr>
-              <w:t>Listas no ordenadas</w:t>
-            </w:r>
-            <w:r>
-              <w:rPr>
-                <w:noProof/>
-                <w:webHidden/>
-              </w:rPr>
-              <w:tab/>
-            </w:r>
-            <w:r>
-              <w:rPr>
-                <w:noProof/>
-                <w:webHidden/>
-              </w:rPr>
-              <w:fldChar w:fldCharType="begin"/>
-            </w:r>
-            <w:r>
-              <w:rPr>
-                <w:noProof/>
-                <w:webHidden/>
-              </w:rPr>
-              <w:instrText xml:space="preserve"> PAGEREF _Toc138636419 \h </w:instrText>
-            </w:r>
-            <w:r>
-              <w:rPr>
-                <w:noProof/>
-                <w:webHidden/>
-              </w:rPr>
-              <w:fldChar w:fldCharType="separate"/>
-            </w:r>
-            <w:r>
-              <w:rPr>
-                <w:b/>
-                <w:bCs/>
-                <w:noProof/>
-                <w:webHidden/>
-                <w:lang w:val="en-US"/>
-              </w:rPr>
-              <w:t>Error! Bookmark not defined.</w:t>
-            </w:r>
-            <w:r>
-              <w:rPr>
-                <w:noProof/>
-                <w:webHidden/>
-              </w:rPr>
-              <w:fldChar w:fldCharType="end"/>
-            </w:r>
-          </w:hyperlink>
-        </w:p>
-        <w:p>
-          <w:pPr>
-            <w:pStyle w:val="TOC2"/>
-            <w:tabs>
-              <w:tab w:val="left" w:pos="1760"/>
-              <w:tab w:val="right" w:leader="dot" w:pos="9962"/>
-            </w:tabs>
-            <w:rPr>
-              <w:rFonts w:eastAsiaTheme="minorEastAsia"/>
-              <w:noProof/>
-              <w:sz w:val="22"/>
-              <w:lang w:eastAsia="es-CO"/>
-            </w:rPr>
-          </w:pPr>
-          <w:hyperlink w:anchor="_Toc138636420" w:history="1">
-            <w:r>
-              <w:rPr>
-                <w:rStyle w:val="Hyperlink"/>
-                <w:noProof/>
-              </w:rPr>
-              <w:t>2.3.</w:t>
-            </w:r>
-            <w:r>
-              <w:rPr>
-                <w:rFonts w:eastAsiaTheme="minorEastAsia"/>
-                <w:noProof/>
-                <w:sz w:val="22"/>
-                <w:lang w:eastAsia="es-CO"/>
-              </w:rPr>
-              <w:tab/>
-            </w:r>
-            <w:r>
-              <w:rPr>
-                <w:rStyle w:val="Hyperlink"/>
-                <w:noProof/>
-              </w:rPr>
-              <w:t>Listas multinivel</w:t>
-            </w:r>
-            <w:r>
-              <w:rPr>
-                <w:noProof/>
-                <w:webHidden/>
-              </w:rPr>
-              <w:tab/>
-            </w:r>
-            <w:r>
-              <w:rPr>
-                <w:noProof/>
-                <w:webHidden/>
-              </w:rPr>
-              <w:fldChar w:fldCharType="begin"/>
-            </w:r>
-            <w:r>
-              <w:rPr>
-                <w:noProof/>
-                <w:webHidden/>
-              </w:rPr>
-              <w:instrText xml:space="preserve"> PAGEREF _Toc138636420 \h </w:instrText>
-            </w:r>
-            <w:r>
-              <w:rPr>
-                <w:noProof/>
-                <w:webHidden/>
-              </w:rPr>
-              <w:fldChar w:fldCharType="separate"/>
-            </w:r>
-            <w:r>
-              <w:rPr>
-                <w:b/>
-                <w:bCs/>
-                <w:noProof/>
-                <w:webHidden/>
-                <w:lang w:val="en-US"/>
-              </w:rPr>
-              <w:t>Error! Bookmark not defined.</w:t>
+              <w:t>10</w:t>
             </w:r>
             <w:r>
               <w:rPr>
@@ -1190,23 +1052,23 @@
               <w:rFonts w:eastAsiaTheme="minorEastAsia"/>
               <w:noProof/>
               <w:sz w:val="22"/>
-              <w:lang w:eastAsia="es-CO"/>
+              <w:lang w:val="es-MX" w:eastAsia="es-MX"/>
             </w:rPr>
           </w:pPr>
-          <w:hyperlink w:anchor="_Toc138636421" w:history="1">
+          <w:hyperlink w:anchor="_Toc147482191" w:history="1">
             <w:r>
               <w:rPr>
                 <w:rStyle w:val="Hyperlink"/>
                 <w:noProof/>
               </w:rPr>
-              <w:t>3.</w:t>
+              <w:t>4.</w:t>
             </w:r>
             <w:r>
               <w:rPr>
                 <w:rFonts w:eastAsiaTheme="minorEastAsia"/>
                 <w:noProof/>
                 <w:sz w:val="22"/>
-                <w:lang w:eastAsia="es-CO"/>
+                <w:lang w:val="es-MX" w:eastAsia="es-MX"/>
               </w:rPr>
               <w:tab/>
             </w:r>
@@ -1215,7 +1077,7 @@
                 <w:rStyle w:val="Hyperlink"/>
                 <w:noProof/>
               </w:rPr>
-              <w:t>Extranjerismos</w:t>
+              <w:t>Informes incidentes de seguridad en aplicaciones</w:t>
             </w:r>
             <w:r>
               <w:rPr>
@@ -1236,959 +1098,27 @@
                 <w:noProof/>
                 <w:webHidden/>
               </w:rPr>
-              <w:instrText xml:space="preserve"> PAGEREF _Toc138636421 \h </w:instrText>
+              <w:instrText xml:space="preserve"> PAGEREF _Toc147482191 \h </w:instrText>
             </w:r>
             <w:r>
               <w:rPr>
                 <w:noProof/>
                 <w:webHidden/>
               </w:rPr>
-              <w:fldChar w:fldCharType="separate"/>
-            </w:r>
-            <w:r>
-              <w:rPr>
-                <w:b/>
-                <w:bCs/>
+            </w:r>
+            <w:r>
+              <w:rPr>
                 <w:noProof/>
                 <w:webHidden/>
-                <w:lang w:val="en-US"/>
-              </w:rPr>
-              <w:t>Error! Bookmark not defined.</w:t>
+              </w:rPr>
+              <w:fldChar w:fldCharType="separate"/>
             </w:r>
             <w:r>
               <w:rPr>
                 <w:noProof/>
                 <w:webHidden/>
               </w:rPr>
-              <w:fldChar w:fldCharType="end"/>
-            </w:r>
-          </w:hyperlink>
-        </w:p>
-        <w:p>
-          <w:pPr>
-            <w:pStyle w:val="TOC1"/>
-            <w:tabs>
-              <w:tab w:val="left" w:pos="1320"/>
-              <w:tab w:val="right" w:leader="dot" w:pos="9962"/>
-            </w:tabs>
-            <w:rPr>
-              <w:rFonts w:eastAsiaTheme="minorEastAsia"/>
-              <w:noProof/>
-              <w:sz w:val="22"/>
-              <w:lang w:eastAsia="es-CO"/>
-            </w:rPr>
-          </w:pPr>
-          <w:hyperlink w:anchor="_Toc138636422" w:history="1">
-            <w:r>
-              <w:rPr>
-                <w:rStyle w:val="Hyperlink"/>
-                <w:noProof/>
-              </w:rPr>
-              <w:t>4.</w:t>
-            </w:r>
-            <w:r>
-              <w:rPr>
-                <w:rFonts w:eastAsiaTheme="minorEastAsia"/>
-                <w:noProof/>
-                <w:sz w:val="22"/>
-                <w:lang w:eastAsia="es-CO"/>
-              </w:rPr>
-              <w:tab/>
-            </w:r>
-            <w:r>
-              <w:rPr>
-                <w:rStyle w:val="Hyperlink"/>
-                <w:noProof/>
-              </w:rPr>
-              <w:t>Tablas</w:t>
-            </w:r>
-            <w:r>
-              <w:rPr>
-                <w:noProof/>
-                <w:webHidden/>
-              </w:rPr>
-              <w:tab/>
-            </w:r>
-            <w:r>
-              <w:rPr>
-                <w:noProof/>
-                <w:webHidden/>
-              </w:rPr>
-              <w:fldChar w:fldCharType="begin"/>
-            </w:r>
-            <w:r>
-              <w:rPr>
-                <w:noProof/>
-                <w:webHidden/>
-              </w:rPr>
-              <w:instrText xml:space="preserve"> PAGEREF _Toc138636422 \h </w:instrText>
-            </w:r>
-            <w:r>
-              <w:rPr>
-                <w:noProof/>
-                <w:webHidden/>
-              </w:rPr>
-              <w:fldChar w:fldCharType="separate"/>
-            </w:r>
-            <w:r>
-              <w:rPr>
-                <w:b/>
-                <w:bCs/>
-                <w:noProof/>
-                <w:webHidden/>
-                <w:lang w:val="en-US"/>
-              </w:rPr>
-              <w:t>Error! Bookmark not defined.</w:t>
-            </w:r>
-            <w:r>
-              <w:rPr>
-                <w:noProof/>
-                <w:webHidden/>
-              </w:rPr>
-              <w:fldChar w:fldCharType="end"/>
-            </w:r>
-          </w:hyperlink>
-        </w:p>
-        <w:p>
-          <w:pPr>
-            <w:pStyle w:val="TOC2"/>
-            <w:tabs>
-              <w:tab w:val="left" w:pos="1760"/>
-              <w:tab w:val="right" w:leader="dot" w:pos="9962"/>
-            </w:tabs>
-            <w:rPr>
-              <w:rFonts w:eastAsiaTheme="minorEastAsia"/>
-              <w:noProof/>
-              <w:sz w:val="22"/>
-              <w:lang w:eastAsia="es-CO"/>
-            </w:rPr>
-          </w:pPr>
-          <w:hyperlink w:anchor="_Toc138636423" w:history="1">
-            <w:r>
-              <w:rPr>
-                <w:rStyle w:val="Hyperlink"/>
-                <w:noProof/>
-              </w:rPr>
-              <w:t>4.1.</w:t>
-            </w:r>
-            <w:r>
-              <w:rPr>
-                <w:rFonts w:eastAsiaTheme="minorEastAsia"/>
-                <w:noProof/>
-                <w:sz w:val="22"/>
-                <w:lang w:eastAsia="es-CO"/>
-              </w:rPr>
-              <w:tab/>
-            </w:r>
-            <w:r>
-              <w:rPr>
-                <w:rStyle w:val="Hyperlink"/>
-                <w:noProof/>
-              </w:rPr>
-              <w:t>Título de la tabla</w:t>
-            </w:r>
-            <w:r>
-              <w:rPr>
-                <w:noProof/>
-                <w:webHidden/>
-              </w:rPr>
-              <w:tab/>
-            </w:r>
-            <w:r>
-              <w:rPr>
-                <w:noProof/>
-                <w:webHidden/>
-              </w:rPr>
-              <w:fldChar w:fldCharType="begin"/>
-            </w:r>
-            <w:r>
-              <w:rPr>
-                <w:noProof/>
-                <w:webHidden/>
-              </w:rPr>
-              <w:instrText xml:space="preserve"> PAGEREF _Toc138636423 \h </w:instrText>
-            </w:r>
-            <w:r>
-              <w:rPr>
-                <w:noProof/>
-                <w:webHidden/>
-              </w:rPr>
-              <w:fldChar w:fldCharType="separate"/>
-            </w:r>
-            <w:r>
-              <w:rPr>
-                <w:b/>
-                <w:bCs/>
-                <w:noProof/>
-                <w:webHidden/>
-                <w:lang w:val="en-US"/>
-              </w:rPr>
-              <w:t>Error! Bookmark not defined.</w:t>
-            </w:r>
-            <w:r>
-              <w:rPr>
-                <w:noProof/>
-                <w:webHidden/>
-              </w:rPr>
-              <w:fldChar w:fldCharType="end"/>
-            </w:r>
-          </w:hyperlink>
-        </w:p>
-        <w:p>
-          <w:pPr>
-            <w:pStyle w:val="TOC2"/>
-            <w:tabs>
-              <w:tab w:val="left" w:pos="1760"/>
-              <w:tab w:val="right" w:leader="dot" w:pos="9962"/>
-            </w:tabs>
-            <w:rPr>
-              <w:rFonts w:eastAsiaTheme="minorEastAsia"/>
-              <w:noProof/>
-              <w:sz w:val="22"/>
-              <w:lang w:eastAsia="es-CO"/>
-            </w:rPr>
-          </w:pPr>
-          <w:hyperlink w:anchor="_Toc138636424" w:history="1">
-            <w:r>
-              <w:rPr>
-                <w:rStyle w:val="Hyperlink"/>
-                <w:noProof/>
-              </w:rPr>
-              <w:t>4.2.</w:t>
-            </w:r>
-            <w:r>
-              <w:rPr>
-                <w:rFonts w:eastAsiaTheme="minorEastAsia"/>
-                <w:noProof/>
-                <w:sz w:val="22"/>
-                <w:lang w:eastAsia="es-CO"/>
-              </w:rPr>
-              <w:tab/>
-            </w:r>
-            <w:r>
-              <w:rPr>
-                <w:rStyle w:val="Hyperlink"/>
-                <w:noProof/>
-              </w:rPr>
-              <w:t>Fila o columna de encabezados</w:t>
-            </w:r>
-            <w:r>
-              <w:rPr>
-                <w:noProof/>
-                <w:webHidden/>
-              </w:rPr>
-              <w:tab/>
-            </w:r>
-            <w:r>
-              <w:rPr>
-                <w:noProof/>
-                <w:webHidden/>
-              </w:rPr>
-              <w:fldChar w:fldCharType="begin"/>
-            </w:r>
-            <w:r>
-              <w:rPr>
-                <w:noProof/>
-                <w:webHidden/>
-              </w:rPr>
-              <w:instrText xml:space="preserve"> PAGEREF _Toc138636424 \h </w:instrText>
-            </w:r>
-            <w:r>
-              <w:rPr>
-                <w:noProof/>
-                <w:webHidden/>
-              </w:rPr>
-              <w:fldChar w:fldCharType="separate"/>
-            </w:r>
-            <w:r>
-              <w:rPr>
-                <w:b/>
-                <w:bCs/>
-                <w:noProof/>
-                <w:webHidden/>
-                <w:lang w:val="en-US"/>
-              </w:rPr>
-              <w:t>Error! Bookmark not defined.</w:t>
-            </w:r>
-            <w:r>
-              <w:rPr>
-                <w:noProof/>
-                <w:webHidden/>
-              </w:rPr>
-              <w:fldChar w:fldCharType="end"/>
-            </w:r>
-          </w:hyperlink>
-        </w:p>
-        <w:p>
-          <w:pPr>
-            <w:pStyle w:val="TOC2"/>
-            <w:tabs>
-              <w:tab w:val="left" w:pos="1760"/>
-              <w:tab w:val="right" w:leader="dot" w:pos="9962"/>
-            </w:tabs>
-            <w:rPr>
-              <w:rFonts w:eastAsiaTheme="minorEastAsia"/>
-              <w:noProof/>
-              <w:sz w:val="22"/>
-              <w:lang w:eastAsia="es-CO"/>
-            </w:rPr>
-          </w:pPr>
-          <w:hyperlink w:anchor="_Toc138636425" w:history="1">
-            <w:r>
-              <w:rPr>
-                <w:rStyle w:val="Hyperlink"/>
-                <w:noProof/>
-              </w:rPr>
-              <w:t>4.3.</w:t>
-            </w:r>
-            <w:r>
-              <w:rPr>
-                <w:rFonts w:eastAsiaTheme="minorEastAsia"/>
-                <w:noProof/>
-                <w:sz w:val="22"/>
-                <w:lang w:eastAsia="es-CO"/>
-              </w:rPr>
-              <w:tab/>
-            </w:r>
-            <w:r>
-              <w:rPr>
-                <w:rStyle w:val="Hyperlink"/>
-                <w:noProof/>
-              </w:rPr>
-              <w:t>Estilo de las tablas</w:t>
-            </w:r>
-            <w:r>
-              <w:rPr>
-                <w:noProof/>
-                <w:webHidden/>
-              </w:rPr>
-              <w:tab/>
-            </w:r>
-            <w:r>
-              <w:rPr>
-                <w:noProof/>
-                <w:webHidden/>
-              </w:rPr>
-              <w:fldChar w:fldCharType="begin"/>
-            </w:r>
-            <w:r>
-              <w:rPr>
-                <w:noProof/>
-                <w:webHidden/>
-              </w:rPr>
-              <w:instrText xml:space="preserve"> PAGEREF _Toc138636425 \h </w:instrText>
-            </w:r>
-            <w:r>
-              <w:rPr>
-                <w:noProof/>
-                <w:webHidden/>
-              </w:rPr>
-              <w:fldChar w:fldCharType="separate"/>
-            </w:r>
-            <w:r>
-              <w:rPr>
-                <w:b/>
-                <w:bCs/>
-                <w:noProof/>
-                <w:webHidden/>
-                <w:lang w:val="en-US"/>
-              </w:rPr>
-              <w:t>Error! Bookmark not defined.</w:t>
-            </w:r>
-            <w:r>
-              <w:rPr>
-                <w:noProof/>
-                <w:webHidden/>
-              </w:rPr>
-              <w:fldChar w:fldCharType="end"/>
-            </w:r>
-          </w:hyperlink>
-        </w:p>
-        <w:p>
-          <w:pPr>
-            <w:pStyle w:val="TOC1"/>
-            <w:tabs>
-              <w:tab w:val="left" w:pos="1320"/>
-              <w:tab w:val="right" w:leader="dot" w:pos="9962"/>
-            </w:tabs>
-            <w:rPr>
-              <w:rFonts w:eastAsiaTheme="minorEastAsia"/>
-              <w:noProof/>
-              <w:sz w:val="22"/>
-              <w:lang w:eastAsia="es-CO"/>
-            </w:rPr>
-          </w:pPr>
-          <w:hyperlink w:anchor="_Toc138636426" w:history="1">
-            <w:r>
-              <w:rPr>
-                <w:rStyle w:val="Hyperlink"/>
-                <w:noProof/>
-              </w:rPr>
-              <w:t>5.</w:t>
-            </w:r>
-            <w:r>
-              <w:rPr>
-                <w:rFonts w:eastAsiaTheme="minorEastAsia"/>
-                <w:noProof/>
-                <w:sz w:val="22"/>
-                <w:lang w:eastAsia="es-CO"/>
-              </w:rPr>
-              <w:tab/>
-            </w:r>
-            <w:r>
-              <w:rPr>
-                <w:rStyle w:val="Hyperlink"/>
-                <w:noProof/>
-              </w:rPr>
-              <w:t>Imágenes</w:t>
-            </w:r>
-            <w:r>
-              <w:rPr>
-                <w:noProof/>
-                <w:webHidden/>
-              </w:rPr>
-              <w:tab/>
-            </w:r>
-            <w:r>
-              <w:rPr>
-                <w:noProof/>
-                <w:webHidden/>
-              </w:rPr>
-              <w:fldChar w:fldCharType="begin"/>
-            </w:r>
-            <w:r>
-              <w:rPr>
-                <w:noProof/>
-                <w:webHidden/>
-              </w:rPr>
-              <w:instrText xml:space="preserve"> PAGEREF _Toc138636426 \h </w:instrText>
-            </w:r>
-            <w:r>
-              <w:rPr>
-                <w:noProof/>
-                <w:webHidden/>
-              </w:rPr>
-              <w:fldChar w:fldCharType="separate"/>
-            </w:r>
-            <w:r>
-              <w:rPr>
-                <w:b/>
-                <w:bCs/>
-                <w:noProof/>
-                <w:webHidden/>
-                <w:lang w:val="en-US"/>
-              </w:rPr>
-              <w:t>Error! Bookmark not defined.</w:t>
-            </w:r>
-            <w:r>
-              <w:rPr>
-                <w:noProof/>
-                <w:webHidden/>
-              </w:rPr>
-              <w:fldChar w:fldCharType="end"/>
-            </w:r>
-          </w:hyperlink>
-        </w:p>
-        <w:p>
-          <w:pPr>
-            <w:pStyle w:val="TOC2"/>
-            <w:tabs>
-              <w:tab w:val="left" w:pos="1760"/>
-              <w:tab w:val="right" w:leader="dot" w:pos="9962"/>
-            </w:tabs>
-            <w:rPr>
-              <w:rFonts w:eastAsiaTheme="minorEastAsia"/>
-              <w:noProof/>
-              <w:sz w:val="22"/>
-              <w:lang w:eastAsia="es-CO"/>
-            </w:rPr>
-          </w:pPr>
-          <w:hyperlink w:anchor="_Toc138636427" w:history="1">
-            <w:r>
-              <w:rPr>
-                <w:rStyle w:val="Hyperlink"/>
-                <w:noProof/>
-              </w:rPr>
-              <w:t>5.1.</w:t>
-            </w:r>
-            <w:r>
-              <w:rPr>
-                <w:rFonts w:eastAsiaTheme="minorEastAsia"/>
-                <w:noProof/>
-                <w:sz w:val="22"/>
-                <w:lang w:eastAsia="es-CO"/>
-              </w:rPr>
-              <w:tab/>
-            </w:r>
-            <w:r>
-              <w:rPr>
-                <w:rStyle w:val="Hyperlink"/>
-                <w:noProof/>
-              </w:rPr>
-              <w:t>Imágenes decorativas</w:t>
-            </w:r>
-            <w:r>
-              <w:rPr>
-                <w:noProof/>
-                <w:webHidden/>
-              </w:rPr>
-              <w:tab/>
-            </w:r>
-            <w:r>
-              <w:rPr>
-                <w:noProof/>
-                <w:webHidden/>
-              </w:rPr>
-              <w:fldChar w:fldCharType="begin"/>
-            </w:r>
-            <w:r>
-              <w:rPr>
-                <w:noProof/>
-                <w:webHidden/>
-              </w:rPr>
-              <w:instrText xml:space="preserve"> PAGEREF _Toc138636427 \h </w:instrText>
-            </w:r>
-            <w:r>
-              <w:rPr>
-                <w:noProof/>
-                <w:webHidden/>
-              </w:rPr>
-              <w:fldChar w:fldCharType="separate"/>
-            </w:r>
-            <w:r>
-              <w:rPr>
-                <w:b/>
-                <w:bCs/>
-                <w:noProof/>
-                <w:webHidden/>
-                <w:lang w:val="en-US"/>
-              </w:rPr>
-              <w:t>Error! Bookmark not defined.</w:t>
-            </w:r>
-            <w:r>
-              <w:rPr>
-                <w:noProof/>
-                <w:webHidden/>
-              </w:rPr>
-              <w:fldChar w:fldCharType="end"/>
-            </w:r>
-          </w:hyperlink>
-        </w:p>
-        <w:p>
-          <w:pPr>
-            <w:pStyle w:val="TOC2"/>
-            <w:tabs>
-              <w:tab w:val="left" w:pos="1760"/>
-              <w:tab w:val="right" w:leader="dot" w:pos="9962"/>
-            </w:tabs>
-            <w:rPr>
-              <w:rFonts w:eastAsiaTheme="minorEastAsia"/>
-              <w:noProof/>
-              <w:sz w:val="22"/>
-              <w:lang w:eastAsia="es-CO"/>
-            </w:rPr>
-          </w:pPr>
-          <w:hyperlink w:anchor="_Toc138636428" w:history="1">
-            <w:r>
-              <w:rPr>
-                <w:rStyle w:val="Hyperlink"/>
-                <w:noProof/>
-              </w:rPr>
-              <w:t>5.2.</w:t>
-            </w:r>
-            <w:r>
-              <w:rPr>
-                <w:rFonts w:eastAsiaTheme="minorEastAsia"/>
-                <w:noProof/>
-                <w:sz w:val="22"/>
-                <w:lang w:eastAsia="es-CO"/>
-              </w:rPr>
-              <w:tab/>
-            </w:r>
-            <w:r>
-              <w:rPr>
-                <w:rStyle w:val="Hyperlink"/>
-                <w:noProof/>
-              </w:rPr>
-              <w:t>Imágenes informativas</w:t>
-            </w:r>
-            <w:r>
-              <w:rPr>
-                <w:noProof/>
-                <w:webHidden/>
-              </w:rPr>
-              <w:tab/>
-            </w:r>
-            <w:r>
-              <w:rPr>
-                <w:noProof/>
-                <w:webHidden/>
-              </w:rPr>
-              <w:fldChar w:fldCharType="begin"/>
-            </w:r>
-            <w:r>
-              <w:rPr>
-                <w:noProof/>
-                <w:webHidden/>
-              </w:rPr>
-              <w:instrText xml:space="preserve"> PAGEREF _Toc138636428 \h </w:instrText>
-            </w:r>
-            <w:r>
-              <w:rPr>
-                <w:noProof/>
-                <w:webHidden/>
-              </w:rPr>
-              <w:fldChar w:fldCharType="separate"/>
-            </w:r>
-            <w:r>
-              <w:rPr>
-                <w:b/>
-                <w:bCs/>
-                <w:noProof/>
-                <w:webHidden/>
-                <w:lang w:val="en-US"/>
-              </w:rPr>
-              <w:t>Error! Bookmark not defined.</w:t>
-            </w:r>
-            <w:r>
-              <w:rPr>
-                <w:noProof/>
-                <w:webHidden/>
-              </w:rPr>
-              <w:fldChar w:fldCharType="end"/>
-            </w:r>
-          </w:hyperlink>
-        </w:p>
-        <w:p>
-          <w:pPr>
-            <w:pStyle w:val="TOC1"/>
-            <w:tabs>
-              <w:tab w:val="left" w:pos="1320"/>
-              <w:tab w:val="right" w:leader="dot" w:pos="9962"/>
-            </w:tabs>
-            <w:rPr>
-              <w:rFonts w:eastAsiaTheme="minorEastAsia"/>
-              <w:noProof/>
-              <w:sz w:val="22"/>
-              <w:lang w:eastAsia="es-CO"/>
-            </w:rPr>
-          </w:pPr>
-          <w:hyperlink w:anchor="_Toc138636429" w:history="1">
-            <w:r>
-              <w:rPr>
-                <w:rStyle w:val="Hyperlink"/>
-                <w:noProof/>
-              </w:rPr>
-              <w:t>6.</w:t>
-            </w:r>
-            <w:r>
-              <w:rPr>
-                <w:rFonts w:eastAsiaTheme="minorEastAsia"/>
-                <w:noProof/>
-                <w:sz w:val="22"/>
-                <w:lang w:eastAsia="es-CO"/>
-              </w:rPr>
-              <w:tab/>
-            </w:r>
-            <w:r>
-              <w:rPr>
-                <w:rStyle w:val="Hyperlink"/>
-                <w:noProof/>
-              </w:rPr>
-              <w:t>Video</w:t>
-            </w:r>
-            <w:r>
-              <w:rPr>
-                <w:noProof/>
-                <w:webHidden/>
-              </w:rPr>
-              <w:tab/>
-            </w:r>
-            <w:r>
-              <w:rPr>
-                <w:noProof/>
-                <w:webHidden/>
-              </w:rPr>
-              <w:fldChar w:fldCharType="begin"/>
-            </w:r>
-            <w:r>
-              <w:rPr>
-                <w:noProof/>
-                <w:webHidden/>
-              </w:rPr>
-              <w:instrText xml:space="preserve"> PAGEREF _Toc138636429 \h </w:instrText>
-            </w:r>
-            <w:r>
-              <w:rPr>
-                <w:noProof/>
-                <w:webHidden/>
-              </w:rPr>
-              <w:fldChar w:fldCharType="separate"/>
-            </w:r>
-            <w:r>
-              <w:rPr>
-                <w:b/>
-                <w:bCs/>
-                <w:noProof/>
-                <w:webHidden/>
-                <w:lang w:val="en-US"/>
-              </w:rPr>
-              <w:t>Error! Bookmark not defined.</w:t>
-            </w:r>
-            <w:r>
-              <w:rPr>
-                <w:noProof/>
-                <w:webHidden/>
-              </w:rPr>
-              <w:fldChar w:fldCharType="end"/>
-            </w:r>
-          </w:hyperlink>
-        </w:p>
-        <w:p>
-          <w:pPr>
-            <w:pStyle w:val="TOC2"/>
-            <w:tabs>
-              <w:tab w:val="left" w:pos="1760"/>
-              <w:tab w:val="right" w:leader="dot" w:pos="9962"/>
-            </w:tabs>
-            <w:rPr>
-              <w:rFonts w:eastAsiaTheme="minorEastAsia"/>
-              <w:noProof/>
-              <w:sz w:val="22"/>
-              <w:lang w:eastAsia="es-CO"/>
-            </w:rPr>
-          </w:pPr>
-          <w:hyperlink w:anchor="_Toc138636430" w:history="1">
-            <w:r>
-              <w:rPr>
-                <w:rStyle w:val="Hyperlink"/>
-                <w:noProof/>
-              </w:rPr>
-              <w:t>6.1.</w:t>
-            </w:r>
-            <w:r>
-              <w:rPr>
-                <w:rFonts w:eastAsiaTheme="minorEastAsia"/>
-                <w:noProof/>
-                <w:sz w:val="22"/>
-                <w:lang w:eastAsia="es-CO"/>
-              </w:rPr>
-              <w:tab/>
-            </w:r>
-            <w:r>
-              <w:rPr>
-                <w:rStyle w:val="Hyperlink"/>
-                <w:noProof/>
-              </w:rPr>
-              <w:t>Título de video</w:t>
-            </w:r>
-            <w:r>
-              <w:rPr>
-                <w:noProof/>
-                <w:webHidden/>
-              </w:rPr>
-              <w:tab/>
-            </w:r>
-            <w:r>
-              <w:rPr>
-                <w:noProof/>
-                <w:webHidden/>
-              </w:rPr>
-              <w:fldChar w:fldCharType="begin"/>
-            </w:r>
-            <w:r>
-              <w:rPr>
-                <w:noProof/>
-                <w:webHidden/>
-              </w:rPr>
-              <w:instrText xml:space="preserve"> PAGEREF _Toc138636430 \h </w:instrText>
-            </w:r>
-            <w:r>
-              <w:rPr>
-                <w:noProof/>
-                <w:webHidden/>
-              </w:rPr>
-              <w:fldChar w:fldCharType="separate"/>
-            </w:r>
-            <w:r>
-              <w:rPr>
-                <w:b/>
-                <w:bCs/>
-                <w:noProof/>
-                <w:webHidden/>
-                <w:lang w:val="en-US"/>
-              </w:rPr>
-              <w:t>Error! Bookmark not defined.</w:t>
-            </w:r>
-            <w:r>
-              <w:rPr>
-                <w:noProof/>
-                <w:webHidden/>
-              </w:rPr>
-              <w:fldChar w:fldCharType="end"/>
-            </w:r>
-          </w:hyperlink>
-        </w:p>
-        <w:p>
-          <w:pPr>
-            <w:pStyle w:val="TOC2"/>
-            <w:tabs>
-              <w:tab w:val="left" w:pos="1760"/>
-              <w:tab w:val="right" w:leader="dot" w:pos="9962"/>
-            </w:tabs>
-            <w:rPr>
-              <w:rFonts w:eastAsiaTheme="minorEastAsia"/>
-              <w:noProof/>
-              <w:sz w:val="22"/>
-              <w:lang w:eastAsia="es-CO"/>
-            </w:rPr>
-          </w:pPr>
-          <w:hyperlink w:anchor="_Toc138636431" w:history="1">
-            <w:r>
-              <w:rPr>
-                <w:rStyle w:val="Hyperlink"/>
-                <w:noProof/>
-              </w:rPr>
-              <w:t>6.2.</w:t>
-            </w:r>
-            <w:r>
-              <w:rPr>
-                <w:rFonts w:eastAsiaTheme="minorEastAsia"/>
-                <w:noProof/>
-                <w:sz w:val="22"/>
-                <w:lang w:eastAsia="es-CO"/>
-              </w:rPr>
-              <w:tab/>
-            </w:r>
-            <w:r>
-              <w:rPr>
-                <w:rStyle w:val="Hyperlink"/>
-                <w:noProof/>
-              </w:rPr>
-              <w:t>Portada del video</w:t>
-            </w:r>
-            <w:r>
-              <w:rPr>
-                <w:noProof/>
-                <w:webHidden/>
-              </w:rPr>
-              <w:tab/>
-            </w:r>
-            <w:r>
-              <w:rPr>
-                <w:noProof/>
-                <w:webHidden/>
-              </w:rPr>
-              <w:fldChar w:fldCharType="begin"/>
-            </w:r>
-            <w:r>
-              <w:rPr>
-                <w:noProof/>
-                <w:webHidden/>
-              </w:rPr>
-              <w:instrText xml:space="preserve"> PAGEREF _Toc138636431 \h </w:instrText>
-            </w:r>
-            <w:r>
-              <w:rPr>
-                <w:noProof/>
-                <w:webHidden/>
-              </w:rPr>
-              <w:fldChar w:fldCharType="separate"/>
-            </w:r>
-            <w:r>
-              <w:rPr>
-                <w:b/>
-                <w:bCs/>
-                <w:noProof/>
-                <w:webHidden/>
-                <w:lang w:val="en-US"/>
-              </w:rPr>
-              <w:t>Error! Bookmark not defined.</w:t>
-            </w:r>
-            <w:r>
-              <w:rPr>
-                <w:noProof/>
-                <w:webHidden/>
-              </w:rPr>
-              <w:fldChar w:fldCharType="end"/>
-            </w:r>
-          </w:hyperlink>
-        </w:p>
-        <w:p>
-          <w:pPr>
-            <w:pStyle w:val="TOC2"/>
-            <w:tabs>
-              <w:tab w:val="left" w:pos="1760"/>
-              <w:tab w:val="right" w:leader="dot" w:pos="9962"/>
-            </w:tabs>
-            <w:rPr>
-              <w:rFonts w:eastAsiaTheme="minorEastAsia"/>
-              <w:noProof/>
-              <w:sz w:val="22"/>
-              <w:lang w:eastAsia="es-CO"/>
-            </w:rPr>
-          </w:pPr>
-          <w:hyperlink w:anchor="_Toc138636432" w:history="1">
-            <w:r>
-              <w:rPr>
-                <w:rStyle w:val="Hyperlink"/>
-                <w:noProof/>
-              </w:rPr>
-              <w:t>6.3.</w:t>
-            </w:r>
-            <w:r>
-              <w:rPr>
-                <w:rFonts w:eastAsiaTheme="minorEastAsia"/>
-                <w:noProof/>
-                <w:sz w:val="22"/>
-                <w:lang w:eastAsia="es-CO"/>
-              </w:rPr>
-              <w:tab/>
-            </w:r>
-            <w:r>
-              <w:rPr>
-                <w:rStyle w:val="Hyperlink"/>
-                <w:noProof/>
-              </w:rPr>
-              <w:t>Enlace y síntesis del video</w:t>
-            </w:r>
-            <w:r>
-              <w:rPr>
-                <w:noProof/>
-                <w:webHidden/>
-              </w:rPr>
-              <w:tab/>
-            </w:r>
-            <w:r>
-              <w:rPr>
-                <w:noProof/>
-                <w:webHidden/>
-              </w:rPr>
-              <w:fldChar w:fldCharType="begin"/>
-            </w:r>
-            <w:r>
-              <w:rPr>
-                <w:noProof/>
-                <w:webHidden/>
-              </w:rPr>
-              <w:instrText xml:space="preserve"> PAGEREF _Toc138636432 \h </w:instrText>
-            </w:r>
-            <w:r>
-              <w:rPr>
-                <w:noProof/>
-                <w:webHidden/>
-              </w:rPr>
-              <w:fldChar w:fldCharType="separate"/>
-            </w:r>
-            <w:r>
-              <w:rPr>
-                <w:b/>
-                <w:bCs/>
-                <w:noProof/>
-                <w:webHidden/>
-                <w:lang w:val="en-US"/>
-              </w:rPr>
-              <w:t>Error! Bookmark not defined.</w:t>
+              <w:t>13</w:t>
             </w:r>
             <w:r>
               <w:rPr>
@@ -2209,10 +1139,10 @@
               <w:rFonts w:eastAsiaTheme="minorEastAsia"/>
               <w:noProof/>
               <w:sz w:val="22"/>
-              <w:lang w:eastAsia="es-CO"/>
+              <w:lang w:val="es-MX" w:eastAsia="es-MX"/>
             </w:rPr>
           </w:pPr>
-          <w:hyperlink w:anchor="_Toc138636433" w:history="1">
+          <w:hyperlink w:anchor="_Toc147482192" w:history="1">
             <w:r>
               <w:rPr>
                 <w:rStyle w:val="Hyperlink"/>
@@ -2239,7 +1169,7 @@
                 <w:noProof/>
                 <w:webHidden/>
               </w:rPr>
-              <w:instrText xml:space="preserve"> PAGEREF _Toc138636433 \h </w:instrText>
+              <w:instrText xml:space="preserve"> PAGEREF _Toc147482192 \h </w:instrText>
             </w:r>
             <w:r>
               <w:rPr>
@@ -2280,10 +1210,10 @@
               <w:rFonts w:eastAsiaTheme="minorEastAsia"/>
               <w:noProof/>
               <w:sz w:val="22"/>
-              <w:lang w:eastAsia="es-CO"/>
+              <w:lang w:val="es-MX" w:eastAsia="es-MX"/>
             </w:rPr>
           </w:pPr>
-          <w:hyperlink w:anchor="_Toc138636434" w:history="1">
+          <w:hyperlink w:anchor="_Toc147482193" w:history="1">
             <w:r>
               <w:rPr>
                 <w:rStyle w:val="Hyperlink"/>
@@ -2310,7 +1240,7 @@
                 <w:noProof/>
                 <w:webHidden/>
               </w:rPr>
-              <w:instrText xml:space="preserve"> PAGEREF _Toc138636434 \h </w:instrText>
+              <w:instrText xml:space="preserve"> PAGEREF _Toc147482193 \h </w:instrText>
             </w:r>
             <w:r>
               <w:rPr>
@@ -2351,10 +1281,10 @@
               <w:rFonts w:eastAsiaTheme="minorEastAsia"/>
               <w:noProof/>
               <w:sz w:val="22"/>
-              <w:lang w:eastAsia="es-CO"/>
+              <w:lang w:val="es-MX" w:eastAsia="es-MX"/>
             </w:rPr>
           </w:pPr>
-          <w:hyperlink w:anchor="_Toc138636435" w:history="1">
+          <w:hyperlink w:anchor="_Toc147482194" w:history="1">
             <w:r>
               <w:rPr>
                 <w:rStyle w:val="Hyperlink"/>
@@ -2381,7 +1311,7 @@
                 <w:noProof/>
                 <w:webHidden/>
               </w:rPr>
-              <w:instrText xml:space="preserve"> PAGEREF _Toc138636435 \h </w:instrText>
+              <w:instrText xml:space="preserve"> PAGEREF _Toc147482194 \h </w:instrText>
             </w:r>
             <w:r>
               <w:rPr>
@@ -2422,10 +1352,10 @@
               <w:rFonts w:eastAsiaTheme="minorEastAsia"/>
               <w:noProof/>
               <w:sz w:val="22"/>
-              <w:lang w:eastAsia="es-CO"/>
+              <w:lang w:val="es-MX" w:eastAsia="es-MX"/>
             </w:rPr>
           </w:pPr>
-          <w:hyperlink w:anchor="_Toc138636436" w:history="1">
+          <w:hyperlink w:anchor="_Toc147482195" w:history="1">
             <w:r>
               <w:rPr>
                 <w:rStyle w:val="Hyperlink"/>
@@ -2452,7 +1382,7 @@
                 <w:noProof/>
                 <w:webHidden/>
               </w:rPr>
-              <w:instrText xml:space="preserve"> PAGEREF _Toc138636436 \h </w:instrText>
+              <w:instrText xml:space="preserve"> PAGEREF _Toc147482195 \h </w:instrText>
             </w:r>
             <w:r>
               <w:rPr>
@@ -2493,10 +1423,10 @@
               <w:rFonts w:eastAsiaTheme="minorEastAsia"/>
               <w:noProof/>
               <w:sz w:val="22"/>
-              <w:lang w:eastAsia="es-CO"/>
+              <w:lang w:val="es-MX" w:eastAsia="es-MX"/>
             </w:rPr>
           </w:pPr>
-          <w:hyperlink w:anchor="_Toc138636437" w:history="1">
+          <w:hyperlink w:anchor="_Toc147482196" w:history="1">
             <w:r>
               <w:rPr>
                 <w:rStyle w:val="Hyperlink"/>
@@ -2523,7 +1453,7 @@
                 <w:noProof/>
                 <w:webHidden/>
               </w:rPr>
-              <w:instrText xml:space="preserve"> PAGEREF _Toc138636437 \h </w:instrText>
+              <w:instrText xml:space="preserve"> PAGEREF _Toc147482196 \h </w:instrText>
             </w:r>
             <w:r>
               <w:rPr>
@@ -2589,7 +1519,7 @@
       <w:pPr>
         <w:pStyle w:val="Titulosgenerales"/>
       </w:pPr>
-      <w:bookmarkStart w:id="0" w:name="_Toc138636413"/>
+      <w:bookmarkStart w:id="0" w:name="_Toc147482185"/>
       <w:r>
         <w:lastRenderedPageBreak/>
         <w:t>Introducción</w:t>
@@ -2622,16 +1552,10 @@
           <w:noProof/>
         </w:rPr>
         <w:drawing>
-          <wp:inline distT="0" distB="0" distL="0" distR="0" wp14:anchorId="34496D79" wp14:editId="71CADE12">
+          <wp:inline distT="0" distB="0" distL="0" distR="0" wp14:anchorId="5FB635CA" wp14:editId="36828BA6">
             <wp:extent cx="6332220" cy="3561715"/>
             <wp:effectExtent l="0" t="0" r="0" b="635"/>
-            <wp:docPr id="1791486057" name="Picture 1">
-              <a:extLst xmlns:a="http://schemas.openxmlformats.org/drawingml/2006/main">
-                <a:ext uri="{C183D7F6-B498-43B3-948B-1728B52AA6E4}">
-                  <adec:decorative xmlns:adec="http://schemas.microsoft.com/office/drawing/2017/decorative" val="1"/>
-                </a:ext>
-              </a:extLst>
-            </wp:docPr>
+            <wp:docPr id="190460251" name="Picture 2"/>
             <wp:cNvGraphicFramePr>
               <a:graphicFrameLocks xmlns:a="http://schemas.openxmlformats.org/drawingml/2006/main" noChangeAspect="1"/>
             </wp:cNvGraphicFramePr>
@@ -2639,13 +1563,7 @@
               <a:graphicData uri="http://schemas.openxmlformats.org/drawingml/2006/picture">
                 <pic:pic xmlns:pic="http://schemas.openxmlformats.org/drawingml/2006/picture">
                   <pic:nvPicPr>
-                    <pic:cNvPr id="1791486057" name="Picture 1">
-                      <a:extLst>
-                        <a:ext uri="{C183D7F6-B498-43B3-948B-1728B52AA6E4}">
-                          <adec:decorative xmlns:adec="http://schemas.microsoft.com/office/drawing/2017/decorative" val="1"/>
-                        </a:ext>
-                      </a:extLst>
-                    </pic:cNvPr>
+                    <pic:cNvPr id="0" name="Picture 6"/>
                     <pic:cNvPicPr>
                       <a:picLocks noChangeAspect="1" noChangeArrowheads="1"/>
                     </pic:cNvPicPr>
@@ -2774,12 +1692,45 @@
           </w:tcPr>
           <w:p>
             <w:r>
-              <w:t>Incidentes y vulnerabilidades en seguridad orientada a aplicaciones web. Hola a todos, seguimos en la técnica de seguridad de la aplicación en web. En esta temática, vamos a hablar de una rama muy interesante que siempre se denomina como la "ciencia del futuro" cuando hablamos de informática forense. Vamos a hablar de incidentes informáticos, de la recopilación de esos incidentes informáticos y cómo redactar esos informes.</w:t>
+              <w:t xml:space="preserve">Incidentes y vulnerabilidades en seguridad orientada a aplicaciones web. Hola a todos, seguimos en la técnica de seguridad de la aplicación en web. En esta temática, vamos a hablar de una rama muy interesante que siempre se denomina como la "ciencia del futuro" cuando hablamos de informática forense. Vamos a hablar de </w:t>
+            </w:r>
+            <w:r>
+              <w:t xml:space="preserve">auditoria forense, </w:t>
+            </w:r>
+            <w:r>
+              <w:t>incidentes informáticos, recopilación de esos incidentes informáticos y cómo redactar esos informes</w:t>
+            </w:r>
+            <w:r>
+              <w:t>, f</w:t>
+            </w:r>
+            <w:r>
+              <w:t>rente a la sustentación de informática forense</w:t>
+            </w:r>
+            <w:r>
+              <w:t>.</w:t>
             </w:r>
           </w:p>
           <w:p>
             <w:r>
-              <w:t>Frente a la sustentación de informática forense en Colombia, nuestro marco legal se rige bajo unos parámetros de cadena de custodia. Debemos recordar que la informática forense es frágil y volátil; es decir, la evidencia digital está compuesta por ceros y unos. Ustedes bien lo saben, pero hay unos parámetros o unos protocolos que se deben seguir, y estos protocolos son fundamentales. Estos procedimientos internacionales son realizados por grandes organizaciones como la Organización Internacional de Ciencia Computacional, así como los departamentos de inteligencia del FBI, de la CIA y de la DEA, que se han implantado en todo el mundo y en Colombia</w:t>
+              <w:t xml:space="preserve"> </w:t>
+            </w:r>
+            <w:r>
+              <w:t>E</w:t>
+            </w:r>
+            <w:r>
+              <w:t>n Colombia</w:t>
+            </w:r>
+            <w:r>
+              <w:t xml:space="preserve"> </w:t>
+            </w:r>
+            <w:r>
+              <w:t xml:space="preserve">nuestro marco legal se rige bajo unos parámetros de cadena de custodia. Debemos recordar que la informática forense es frágil y volátil; es decir, la evidencia digital está compuesta por ceros y unos. </w:t>
+            </w:r>
+            <w:r>
+              <w:t>P</w:t>
+            </w:r>
+            <w:r>
+              <w:t>ero hay unos parámetros o unos protocolos que se deben seguir, y estos protocolos son fundamentales. Estos procedimientos internacionales son realizados por grandes organizaciones como la Organización Internacional de Ciencia Computacional, así como los departamentos de inteligencia del FBI, de la CIA y de la DEA, que se han implantado en todo el mundo y en Colombia</w:t>
             </w:r>
             <w:r>
               <w:t>, p</w:t>
@@ -2811,11 +1762,17 @@
               <w:t>mirar</w:t>
             </w:r>
             <w:r>
-              <w:t xml:space="preserve"> esos incidentes informáticos que ocurren en empresas, aplicaciones, páginas web o sistemas de información. Empezamos a hacer un análisis para determinar qué ocurrió, cómo ocurrió, dónde ocurrió y cómo fue toda esa ruta que la empresa va a establecer. Esto es importante manejarlo adecuadamente, porque por un mal procedimiento podríamos poner en duda toda esa evidencia digital y no se podría establecer una cadena de custodia </w:t>
+              <w:t xml:space="preserve"> esos incidentes informáticos que ocurren en empresas, aplicaciones, páginas web o sistemas de información. Empezamos a hacer un análisis para determinar qué ocurrió, cómo ocurrió, dónde ocurrió y cómo fue toda esa ruta que </w:t>
+            </w:r>
+            <w:r>
+              <w:t>se empezó a establecer ante eso</w:t>
+            </w:r>
+            <w:r>
+              <w:t xml:space="preserve">. Esto es importante manejarlo adecuadamente, porque por un mal procedimiento podríamos poner en duda toda esa evidencia digital y no se podría establecer una cadena de </w:t>
             </w:r>
             <w:r>
               <w:lastRenderedPageBreak/>
-              <w:t>adecuada, como lo rige el formato de cadena de custodia y el protocolo del mismo. Muchas gracias.</w:t>
+              <w:t>custodia adecuada, como lo rige el formato de cadena de custodia y el protocolo del mismo. Muchas gracias.</w:t>
             </w:r>
           </w:p>
         </w:tc>
@@ -2841,9 +1798,11 @@
       <w:pPr>
         <w:pStyle w:val="Heading1"/>
       </w:pPr>
+      <w:bookmarkStart w:id="1" w:name="_Toc147482186"/>
       <w:r>
         <w:t>Incidentes informáticos</w:t>
       </w:r>
+      <w:bookmarkEnd w:id="1"/>
     </w:p>
     <w:p>
       <w:r>
@@ -2920,23 +1879,7 @@
     </w:p>
     <w:p>
       <w:r>
-        <w:t xml:space="preserve">El ciclo siempre será repetitivo, el mismo puede controlarse o auditarse mediante políticas de seguridad de la información y que la organización tenga un departamento en atención frente a los diferentes incidentes de seguridad como un </w:t>
-      </w:r>
-      <w:proofErr w:type="spellStart"/>
-      <w:r>
-        <w:t>CSIRT</w:t>
-      </w:r>
-      <w:proofErr w:type="spellEnd"/>
-      <w:r>
-        <w:t xml:space="preserve"> como lo indica el </w:t>
-      </w:r>
-      <w:proofErr w:type="spellStart"/>
-      <w:r>
-        <w:t>Conpes</w:t>
-      </w:r>
-      <w:proofErr w:type="spellEnd"/>
-      <w:r>
-        <w:t xml:space="preserve"> 3701 de 2011; es necesario recordar que dentro los pilares de la información están:</w:t>
+        <w:t>El ciclo siempre será repetitivo, el mismo puede controlarse o auditarse mediante políticas de seguridad de la información y que la organización tenga un departamento en atención frente a los diferentes incidentes de seguridad como un CSIRT como lo indica el Conpes 3701 de 2011; es necesario recordar que dentro los pilares de la información están:</w:t>
       </w:r>
     </w:p>
     <w:p/>
@@ -3267,10 +2210,12 @@
       <w:pPr>
         <w:pStyle w:val="Heading1"/>
       </w:pPr>
+      <w:bookmarkStart w:id="2" w:name="_Toc147482187"/>
       <w:r>
         <w:lastRenderedPageBreak/>
         <w:t>Auditoría forense</w:t>
       </w:r>
+      <w:bookmarkEnd w:id="2"/>
     </w:p>
     <w:p>
       <w:r>
@@ -3351,9 +2296,11 @@
       <w:pPr>
         <w:pStyle w:val="Heading2"/>
       </w:pPr>
+      <w:bookmarkStart w:id="3" w:name="_Toc147482188"/>
       <w:r>
         <w:t>Informática forense</w:t>
       </w:r>
+      <w:bookmarkEnd w:id="3"/>
     </w:p>
     <w:p>
       <w:r>
@@ -3380,32 +2327,18 @@
     </w:p>
     <w:p>
       <w:r>
-        <w:t xml:space="preserve">En Colombia, existe la unidad de delitos informáticos de la Fiscalía General de la Nación y el </w:t>
-      </w:r>
-      <w:proofErr w:type="spellStart"/>
-      <w:r>
-        <w:t>CAI</w:t>
-      </w:r>
-      <w:proofErr w:type="spellEnd"/>
-      <w:r>
-        <w:t xml:space="preserve"> virtual de la </w:t>
-      </w:r>
-      <w:proofErr w:type="spellStart"/>
-      <w:r>
-        <w:t>DIJIN</w:t>
-      </w:r>
-      <w:proofErr w:type="spellEnd"/>
-      <w:r>
-        <w:t xml:space="preserve"> unidad de incidentes informáticos. Cuando una aplicación web es vulnerada se debe identificar por medio de la Informática forense de dónde provino el ataque, cuál fue la técnica utilizada y revisar las posibles vulnerabilidades de la herramienta para tomar los correctivos de esta.</w:t>
+        <w:t>En Colombia, existe la unidad de delitos informáticos de la Fiscalía General de la Nación y el CAI virtual de la DIJIN unidad de incidentes informáticos. Cuando una aplicación web es vulnerada se debe identificar por medio de la Informática forense de dónde provino el ataque, cuál fue la técnica utilizada y revisar las posibles vulnerabilidades de la herramienta para tomar los correctivos de esta.</w:t>
       </w:r>
     </w:p>
     <w:p>
       <w:pPr>
         <w:pStyle w:val="Heading2"/>
       </w:pPr>
+      <w:bookmarkStart w:id="4" w:name="_Toc147482189"/>
       <w:r>
         <w:t>Tableros de control</w:t>
       </w:r>
+      <w:bookmarkEnd w:id="4"/>
     </w:p>
     <w:p>
       <w:r>
@@ -3435,15 +2368,7 @@
     </w:p>
     <w:p>
       <w:r>
-        <w:t xml:space="preserve">En los dominios se puede colocar el tipo del ciclo del </w:t>
-      </w:r>
-      <w:proofErr w:type="spellStart"/>
-      <w:r>
-        <w:t>PHVA</w:t>
-      </w:r>
-      <w:proofErr w:type="spellEnd"/>
-      <w:r>
-        <w:t>, el tipo de proceso sería el de evaluar y administración de riesgos informáticos y dentro de cada objetivo de control son los contextos, identificación, evolución, evaluación o respuestas de los riesgos.</w:t>
+        <w:t>En los dominios se puede colocar el tipo del ciclo del PHVA, el tipo de proceso sería el de evaluar y administración de riesgos informáticos y dentro de cada objetivo de control son los contextos, identificación, evolución, evaluación o respuestas de los riesgos.</w:t>
       </w:r>
     </w:p>
     <w:p/>
@@ -3504,15 +2429,7 @@
     </w:p>
     <w:p>
       <w:r>
-        <w:t xml:space="preserve">Al empezar a aplicar el ciclo </w:t>
-      </w:r>
-      <w:proofErr w:type="spellStart"/>
-      <w:r>
-        <w:t>PHVA</w:t>
-      </w:r>
-      <w:proofErr w:type="spellEnd"/>
-      <w:r>
-        <w:t>, en la acción planear se debe conocer los procesos digitales críticos en la organización, luego detalladamente se analizan, para implementar controles que protejan los procesos implementados ante amenazas cibernéticas.</w:t>
+        <w:t>Al empezar a aplicar el ciclo PHVA, en la acción planear se debe conocer los procesos digitales críticos en la organización, luego detalladamente se analizan, para implementar controles que protejan los procesos implementados ante amenazas cibernéticas.</w:t>
       </w:r>
     </w:p>
     <w:p>
@@ -3562,22 +2479,16 @@
       <w:pPr>
         <w:pStyle w:val="Heading1"/>
       </w:pPr>
+      <w:bookmarkStart w:id="5" w:name="_Toc147482190"/>
       <w:r>
         <w:lastRenderedPageBreak/>
         <w:t>Recolección de evidencia digital</w:t>
       </w:r>
-    </w:p>
-    <w:p>
-      <w:r>
-        <w:t xml:space="preserve">La </w:t>
-      </w:r>
-      <w:proofErr w:type="spellStart"/>
-      <w:r>
-        <w:t>IOCE</w:t>
-      </w:r>
-      <w:proofErr w:type="spellEnd"/>
-      <w:r>
-        <w:t xml:space="preserve"> (Organización Internacional de Evidencia Computacional) estableció en el año 1999 cinco principios internacionales para tener en cuenta para el adecuado manejo de la evidencia digital. Se invita a saber de qué tratan:</w:t>
+      <w:bookmarkEnd w:id="5"/>
+    </w:p>
+    <w:p>
+      <w:r>
+        <w:t>La IOCE (Organización Internacional de Evidencia Computacional) estableció en el año 1999 cinco principios internacionales para tener en cuenta para el adecuado manejo de la evidencia digital. Se invita a saber de qué tratan:</w:t>
       </w:r>
     </w:p>
     <w:p>
@@ -3837,10 +2748,12 @@
       <w:pPr>
         <w:pStyle w:val="Heading1"/>
       </w:pPr>
+      <w:bookmarkStart w:id="6" w:name="_Toc147482191"/>
       <w:r>
         <w:lastRenderedPageBreak/>
         <w:t>Informes incidentes de seguridad en aplicaciones</w:t>
       </w:r>
+      <w:bookmarkEnd w:id="6"/>
     </w:p>
     <w:p>
       <w:r>
@@ -3867,10 +2780,16 @@
           <w:noProof/>
         </w:rPr>
         <w:drawing>
-          <wp:inline distT="0" distB="0" distL="0" distR="0" wp14:anchorId="25487582" wp14:editId="446B804F">
+          <wp:inline distT="0" distB="0" distL="0" distR="0" wp14:anchorId="21FB2468" wp14:editId="54D4746B">
             <wp:extent cx="6332220" cy="3561715"/>
             <wp:effectExtent l="0" t="0" r="0" b="635"/>
-            <wp:docPr id="274820212" name="Picture 1" descr="A close-up of a keyboard&#10;&#10;Description automatically generated"/>
+            <wp:docPr id="933674378" name="Picture 3">
+              <a:extLst xmlns:a="http://schemas.openxmlformats.org/drawingml/2006/main">
+                <a:ext uri="{C183D7F6-B498-43B3-948B-1728B52AA6E4}">
+                  <adec:decorative xmlns:adec="http://schemas.microsoft.com/office/drawing/2017/decorative" val="1"/>
+                </a:ext>
+              </a:extLst>
+            </wp:docPr>
             <wp:cNvGraphicFramePr>
               <a:graphicFrameLocks xmlns:a="http://schemas.openxmlformats.org/drawingml/2006/main" noChangeAspect="1"/>
             </wp:cNvGraphicFramePr>
@@ -3878,7 +2797,13 @@
               <a:graphicData uri="http://schemas.openxmlformats.org/drawingml/2006/picture">
                 <pic:pic xmlns:pic="http://schemas.openxmlformats.org/drawingml/2006/picture">
                   <pic:nvPicPr>
-                    <pic:cNvPr id="274820212" name="Picture 1" descr="A close-up of a keyboard&#10;&#10;Description automatically generated"/>
+                    <pic:cNvPr id="933674378" name="Picture 3">
+                      <a:extLst>
+                        <a:ext uri="{C183D7F6-B498-43B3-948B-1728B52AA6E4}">
+                          <adec:decorative xmlns:adec="http://schemas.microsoft.com/office/drawing/2017/decorative" val="1"/>
+                        </a:ext>
+                      </a:extLst>
+                    </pic:cNvPr>
                     <pic:cNvPicPr>
                       <a:picLocks noChangeAspect="1" noChangeArrowheads="1"/>
                     </pic:cNvPicPr>
@@ -3980,15 +2905,7 @@
           </w:tcPr>
           <w:p>
             <w:r>
-              <w:t xml:space="preserve">Informes preliminares: Hola, dentro de los informes de informática forense, deben ser unos informes muy completos que se deben regir por unos parámetros o por unos protocolos internacionales y nacionales. Es decir, la </w:t>
-            </w:r>
-            <w:proofErr w:type="spellStart"/>
-            <w:r>
-              <w:t>IOC</w:t>
-            </w:r>
-            <w:proofErr w:type="spellEnd"/>
-            <w:r>
-              <w:t xml:space="preserve"> (Organización Internacional de Evidencia Computacional) establece cinco principios frente a eso. La evidencia debe ser analizada por personas expertas y capacitadas en el área. Además, esa evidencia no puede cambiar por ningún motivo. Las agencias o personas que se </w:t>
+              <w:t xml:space="preserve">Informes preliminares: Hola, dentro de los informes de informática forense, deben ser unos informes muy completos que se deben regir por unos parámetros o por unos protocolos internacionales y nacionales. Es decir, la IOC (Organización Internacional de Evidencia Computacional) establece cinco principios frente a eso. La evidencia debe ser analizada por personas expertas y capacitadas en el área. Además, esa evidencia no puede cambiar por ningún motivo. Las agencias o personas que se </w:t>
             </w:r>
             <w:r>
               <w:lastRenderedPageBreak/>
@@ -4022,7 +2939,7 @@
               <w:t>s</w:t>
             </w:r>
             <w:r>
-              <w:t xml:space="preserve"> adecuadamente, y esto no se puede poner en duda al sustentar los informes forenses en el futuro.</w:t>
+              <w:t xml:space="preserve"> adecuadamente, y esto no se puede poner en duda al sustentar los informes forenses.</w:t>
             </w:r>
           </w:p>
           <w:p>
@@ -4032,29 +2949,34 @@
           </w:p>
           <w:p>
             <w:r>
-              <w:t xml:space="preserve">Por eso, es importante que cuando se hagan esos informes preliminares, como por ejemplo, dentro del parámetro de la cadena de custodia, al formato de cadena de custodia, está quien recolecta y quien embala. En este caso, ustedes serán los primeros que lleguen allí frente a un incidente informático. Todo debe estar muy bien documentado desde el punto de vista científico y profesional en su área. Con su conocimiento, podrá decir: Esto ocurrió tal día, a tal fecha, en tal momento se realizó este procedimiento. Ese procedimiento fue grabado mientras que yo lo iba revisando. </w:t>
-            </w:r>
-            <w:proofErr w:type="spellStart"/>
-            <w:r>
-              <w:t>Extraímos</w:t>
-            </w:r>
-            <w:proofErr w:type="spellEnd"/>
-            <w:r>
-              <w:t xml:space="preserve"> un blog, miramos el tema de auditoría, revisamos cámaras, frente al mismo, en caso de que fueran en el lugar, revisamos trazabilidad de redes, miramos ubicación, parametrización y una gran cantidad de componentes. Dependiendo del escenario o del tipo de ataque, cada escenario y cada tipo de ataque tiene un procedimiento diferente.</w:t>
+              <w:t>Por eso, es importante que cuando se hagan esos informes preliminares, como por ejemplo, dentro del parámetro de la cadena de custodia, al formato de cadena de custodia, está quien recolecta y quien embala. En este caso, ustedes serán los primeros que lleguen allí frente a un incidente informático. Todo debe estar muy bien documentado desde el punto de vista científico y profesional en su área. Con su conocimiento, podrá decir: Esto ocurrió tal día, a tal fecha, en tal momento se realizó este procedimiento. Ese procedimiento fue grabado mientras que yo lo iba revisando. Extraímos un blog, miramos el tema de auditoría, revisamos cámaras, frente al mismo, en caso de que fueran en el lugar, revisamos trazabilidad de redes, miramos ubicación, parametrización y una gran cantidad de componentes. Dependiendo del escenario o del tipo de ataque, cada escenario y cada tipo de ataque tiene un procedimiento diferente.</w:t>
             </w:r>
           </w:p>
           <w:p>
             <w:r>
               <w:lastRenderedPageBreak/>
-              <w:t xml:space="preserve">Por eso, es importante regirnos frente al tema forense, pero no dejar de un lado el tema legal. La Ley 527 del 99 establece unos principios frente a los mensajes de datos. Es decir, el artículo 5, 6 y 7 hablan de escrito, firma y originalidad. Cuando el mensaje de datos lleva una firma, ¿qué procedimiento matemático o científico utilizó usted para no poner en duda esa información? Y puede ser analizada por otros peritos forenses. La originalidad que se mantenga frente a la información, es decir, la </w:t>
-            </w:r>
-            <w:proofErr w:type="spellStart"/>
-            <w:r>
-              <w:t>metadata</w:t>
-            </w:r>
-            <w:proofErr w:type="spellEnd"/>
-            <w:r>
-              <w:t>, recordemos que todos los archivos, sea el que sea (un archivo Word, Excel, PowerPoint, una página, una aplicación), tienen unos metadatos internos como la fecha de creación, fecha de modificación, fechas de últimos registros, registro de entrada, horario, el tipo de software, la versión, etcétera, que se puede manejar en el mismo. Nosotros debemos empezar a mirar frente a esto qué se puede obtener o se debe aplicar para que realmente no se pongan dudas sobre la integridad, la confidencialidad y la originalidad de la información. Muchas gracias para todos.</w:t>
+              <w:t xml:space="preserve">Por eso, es importante regirnos frente al tema forense, pero no dejar de un lado el tema legal. La Ley 527 del 99 establece unos principios frente a los mensajes de datos. Es decir, el artículo 5, 6 y 7 hablan de escrito, firma y originalidad. Cuando el mensaje de datos lleva una firma, ¿qué procedimiento matemático o científico utilizó usted para no poner en duda esa información? Y puede ser analizada por otros peritos forenses. La originalidad que se mantenga frente a la información, es decir, la metadata, recordemos que todos los archivos, sea el que sea (un archivo Word, Excel, PowerPoint, una página, una aplicación), tienen unos metadatos internos como la fecha de creación, fecha de modificación, fechas de últimos registros, registro de entrada, horario, el tipo de </w:t>
+            </w:r>
+            <w:r>
+              <w:t>“</w:t>
+            </w:r>
+            <w:r>
+              <w:rPr>
+                <w:rStyle w:val="Extranjerismo"/>
+              </w:rPr>
+              <w:t>software</w:t>
+            </w:r>
+            <w:r>
+              <w:t>”</w:t>
+            </w:r>
+            <w:r>
+              <w:t xml:space="preserve">, la versión, </w:t>
+            </w:r>
+            <w:r>
+              <w:t>entre otros</w:t>
+            </w:r>
+            <w:r>
+              <w:t>, que se puede manejar en el mismo. Nosotros debemos empezar a mirar frente a esto qué se puede obtener o se debe aplicar para que realmente no se pongan dudas sobre la integridad, la confidencialidad y la originalidad de la información. Muchas gracias para todos.</w:t>
             </w:r>
           </w:p>
         </w:tc>
@@ -4072,23 +2994,7 @@
     </w:p>
     <w:p>
       <w:r>
-        <w:t xml:space="preserve">Lo anterior mediante el </w:t>
-      </w:r>
-      <w:proofErr w:type="spellStart"/>
-      <w:r>
-        <w:t>ASVS</w:t>
-      </w:r>
-      <w:proofErr w:type="spellEnd"/>
-      <w:r>
-        <w:t xml:space="preserve">, que es un marco de referencia de requisitos de seguridad, controles funcionales y los no funcionales que se requieren al diseñar, desplegar y testear aplicaciones web. Así como con el </w:t>
-      </w:r>
-      <w:proofErr w:type="spellStart"/>
-      <w:r>
-        <w:t>OWASP</w:t>
-      </w:r>
-      <w:proofErr w:type="spellEnd"/>
-      <w:r>
-        <w:t xml:space="preserve"> top 10 que es el documento principal para tener en cuenta sobre los riesgos de seguridad más destacados en aplicaciones web, como se indica en la tabla a continuación:</w:t>
+        <w:t>Lo anterior mediante el ASVS, que es un marco de referencia de requisitos de seguridad, controles funcionales y los no funcionales que se requieren al diseñar, desplegar y testear aplicaciones web. Así como con el OWASP top 10 que es el documento principal para tener en cuenta sobre los riesgos de seguridad más destacados en aplicaciones web, como se indica en la tabla a continuación:</w:t>
       </w:r>
     </w:p>
     <w:p/>
@@ -4098,7 +3004,6 @@
         <w:jc w:val="center"/>
       </w:pPr>
       <w:r>
-        <w:lastRenderedPageBreak/>
         <w:t>Metodología de clasificación de riesgo</w:t>
       </w:r>
     </w:p>
@@ -4146,11 +3051,9 @@
               <w:pStyle w:val="TextoTablas"/>
               <w:jc w:val="center"/>
             </w:pPr>
-            <w:proofErr w:type="spellStart"/>
             <w:r>
               <w:t>Explotabilidad</w:t>
             </w:r>
-            <w:proofErr w:type="spellEnd"/>
           </w:p>
         </w:tc>
         <w:tc>
@@ -4956,7 +3859,6 @@
         <w:ind w:firstLine="0"/>
       </w:pPr>
       <w:r>
-        <w:lastRenderedPageBreak/>
         <w:t>La descripción de la anterior tabla, se puede interpretar de la siguiente manera:</w:t>
       </w:r>
     </w:p>
@@ -4987,15 +3889,7 @@
         <w:t xml:space="preserve">. </w:t>
       </w:r>
       <w:r>
-        <w:t xml:space="preserve">La descripción es extremadamente dañina, en la misma en el informe se pone el valor de pérdidas superiores a 1.500 </w:t>
-      </w:r>
-      <w:proofErr w:type="spellStart"/>
-      <w:r>
-        <w:t>SMLV</w:t>
-      </w:r>
-      <w:proofErr w:type="spellEnd"/>
-      <w:r>
-        <w:t>, la afectación de la imagen corporativa a nivel local, regional, nacional e internacional.</w:t>
+        <w:t>La descripción es extremadamente dañina, en la misma en el informe se pone el valor de pérdidas superiores a 1.500 SMLV, la afectación de la imagen corporativa a nivel local, regional, nacional e internacional.</w:t>
       </w:r>
       <w:r>
         <w:t xml:space="preserve"> </w:t>
@@ -5034,15 +3928,7 @@
         <w:t xml:space="preserve"> </w:t>
       </w:r>
       <w:r>
-        <w:t xml:space="preserve">Sería una descripción de tipo dañino si existen pérdidas económicas entre 1.000 y 1.499 </w:t>
-      </w:r>
-      <w:proofErr w:type="spellStart"/>
-      <w:r>
-        <w:t>SMLV</w:t>
-      </w:r>
-      <w:proofErr w:type="spellEnd"/>
-      <w:r>
-        <w:t>, si la afectación de la imagen corporativa es a nivel local, regional y nacional. Si llega a tener sanciones por entes de control como Fiscalía, Procuraduría y Contraloría y también analizar si hay graves daños en la infraestructura y aplicaciones web de la organización.</w:t>
+        <w:t>Sería una descripción de tipo dañino si existen pérdidas económicas entre 1.000 y 1.499 SMLV, si la afectación de la imagen corporativa es a nivel local, regional y nacional. Si llega a tener sanciones por entes de control como Fiscalía, Procuraduría y Contraloría y también analizar si hay graves daños en la infraestructura y aplicaciones web de la organización.</w:t>
       </w:r>
     </w:p>
     <w:p>
@@ -5068,15 +3954,7 @@
         <w:t xml:space="preserve">. </w:t>
       </w:r>
       <w:r>
-        <w:t xml:space="preserve">Sería una descripción de tipo moderado si existen pérdidas económicas entre 600 y 999 </w:t>
-      </w:r>
-      <w:proofErr w:type="spellStart"/>
-      <w:r>
-        <w:t>SMLV</w:t>
-      </w:r>
-      <w:proofErr w:type="spellEnd"/>
-      <w:r>
-        <w:t>, si la afectación de la imagen corporativa es a nivel local. Si llega a tener sanciones a nivel de la oficina de control interno o jurídico de la entidad, y también analizar si hay daños parciales en la infraestructura y aplicaciones web de la organización.</w:t>
+        <w:t>Sería una descripción de tipo moderado si existen pérdidas económicas entre 600 y 999 SMLV, si la afectación de la imagen corporativa es a nivel local. Si llega a tener sanciones a nivel de la oficina de control interno o jurídico de la entidad, y también analizar si hay daños parciales en la infraestructura y aplicaciones web de la organización.</w:t>
       </w:r>
     </w:p>
     <w:p>
@@ -5109,15 +3987,11 @@
         <w:t xml:space="preserve"> </w:t>
       </w:r>
       <w:r>
-        <w:t xml:space="preserve">Sería una descripción de tipo menor si existen pérdidas económicas entre 400 y 599 </w:t>
-      </w:r>
-      <w:proofErr w:type="spellStart"/>
-      <w:r>
-        <w:t>SMLV</w:t>
-      </w:r>
-      <w:proofErr w:type="spellEnd"/>
-      <w:r>
-        <w:t>, si la afectación de la imagen corporativa es a nivel organizacional. Si llega a tener sanciones a nivel procesos, y también analizar si hay daños pequeños en la infraestructura y aplicaciones web de la organización.</w:t>
+        <w:t xml:space="preserve">Sería una descripción de tipo menor si existen pérdidas económicas entre 400 y 599 SMLV, si la afectación de la imagen corporativa es a nivel organizacional. Si llega a tener sanciones a </w:t>
+      </w:r>
+      <w:r>
+        <w:lastRenderedPageBreak/>
+        <w:t>nivel procesos, y también analizar si hay daños pequeños en la infraestructura y aplicaciones web de la organización.</w:t>
       </w:r>
     </w:p>
     <w:p>
@@ -5137,7 +4011,6 @@
           <w:b/>
           <w:bCs/>
         </w:rPr>
-        <w:lastRenderedPageBreak/>
         <w:t>Impacto es insignificante y el riesgo bajo</w:t>
       </w:r>
       <w:r>
@@ -5151,15 +4024,7 @@
         <w:t xml:space="preserve"> </w:t>
       </w:r>
       <w:r>
-        <w:t xml:space="preserve">Sería una descripción de tipo ligeramente dañino si existen pérdidas económicas menores a 399 </w:t>
-      </w:r>
-      <w:proofErr w:type="spellStart"/>
-      <w:r>
-        <w:t>SMLV</w:t>
-      </w:r>
-      <w:proofErr w:type="spellEnd"/>
-      <w:r>
-        <w:t>, si la afectación de la imagen corporativa es a nivel de área, si llega a tener sanciones a nivel área, y también analizar si hay daños pequeños en la infraestructura y aplicaciones web de la organización. Hay que revisar si se tiene llamados de atención a nivel grupo.</w:t>
+        <w:t>Sería una descripción de tipo ligeramente dañino si existen pérdidas económicas menores a 399 SMLV, si la afectación de la imagen corporativa es a nivel de área, si llega a tener sanciones a nivel área, y también analizar si hay daños pequeños en la infraestructura y aplicaciones web de la organización. Hay que revisar si se tiene llamados de atención a nivel grupo.</w:t>
       </w:r>
     </w:p>
     <w:p>
@@ -5254,6 +4119,7 @@
     </w:p>
     <w:p>
       <w:r>
+        <w:lastRenderedPageBreak/>
         <w:t>Un informe de auditoría debe contar con todas las evidencias recolectadas (logs, errores humanos detectados, irregularidades) y el procedimiento es el siguiente:</w:t>
       </w:r>
     </w:p>
@@ -5266,7 +4132,6 @@
         </w:numPr>
       </w:pPr>
       <w:r>
-        <w:lastRenderedPageBreak/>
         <w:t>Aplicar instrumentos de toma de información.</w:t>
       </w:r>
     </w:p>
@@ -5479,6 +4344,7 @@
         </w:numPr>
       </w:pPr>
       <w:r>
+        <w:lastRenderedPageBreak/>
         <w:t>No reciclar contraseñas.</w:t>
       </w:r>
     </w:p>
@@ -5503,7 +4369,6 @@
         </w:numPr>
       </w:pPr>
       <w:r>
-        <w:lastRenderedPageBreak/>
         <w:t>Actualizar personal.</w:t>
       </w:r>
     </w:p>
@@ -5602,12 +4467,12 @@
       <w:pPr>
         <w:pStyle w:val="Titulosgenerales"/>
       </w:pPr>
-      <w:bookmarkStart w:id="1" w:name="_Toc138636433"/>
+      <w:bookmarkStart w:id="7" w:name="_Toc147482192"/>
       <w:r>
         <w:lastRenderedPageBreak/>
         <w:t>Síntesis</w:t>
       </w:r>
-      <w:bookmarkEnd w:id="1"/>
+      <w:bookmarkEnd w:id="7"/>
       <w:r>
         <w:t xml:space="preserve"> </w:t>
       </w:r>
@@ -5689,12 +4554,12 @@
       <w:pPr>
         <w:pStyle w:val="Titulosgenerales"/>
       </w:pPr>
-      <w:bookmarkStart w:id="2" w:name="_Toc138636434"/>
+      <w:bookmarkStart w:id="8" w:name="_Toc147482193"/>
       <w:r>
         <w:lastRenderedPageBreak/>
         <w:t>Material complementario</w:t>
       </w:r>
-      <w:bookmarkEnd w:id="2"/>
+      <w:bookmarkEnd w:id="8"/>
     </w:p>
     <w:tbl>
       <w:tblPr>
@@ -5819,13 +4684,8 @@
             <w:pPr>
               <w:pStyle w:val="TextoTablas"/>
             </w:pPr>
-            <w:proofErr w:type="spellStart"/>
-            <w:r>
-              <w:t>Incibe</w:t>
-            </w:r>
-            <w:proofErr w:type="spellEnd"/>
-            <w:r>
-              <w:t>. (s. f.). Gestión de riegos.</w:t>
+            <w:r>
+              <w:t>Incibe. (s. f.). Gestión de riegos.</w:t>
             </w:r>
           </w:p>
         </w:tc>
@@ -6044,12 +4904,12 @@
       <w:pPr>
         <w:pStyle w:val="Titulosgenerales"/>
       </w:pPr>
-      <w:bookmarkStart w:id="3" w:name="_Toc138636435"/>
+      <w:bookmarkStart w:id="9" w:name="_Toc147482194"/>
       <w:r>
         <w:lastRenderedPageBreak/>
         <w:t>Glosario</w:t>
       </w:r>
-      <w:bookmarkEnd w:id="3"/>
+      <w:bookmarkEnd w:id="9"/>
     </w:p>
     <w:p>
       <w:r>
@@ -6075,15 +4935,7 @@
         <w:t>”</w:t>
       </w:r>
       <w:r>
-        <w:t xml:space="preserve"> y otros. (</w:t>
-      </w:r>
-      <w:proofErr w:type="spellStart"/>
-      <w:r>
-        <w:t>educalingo</w:t>
-      </w:r>
-      <w:proofErr w:type="spellEnd"/>
-      <w:r>
-        <w:t>, s.f.).</w:t>
+        <w:t xml:space="preserve"> y otros. (educalingo, s.f.).</w:t>
       </w:r>
     </w:p>
     <w:p>
@@ -6095,23 +4947,7 @@
         <w:t>Base de datos</w:t>
       </w:r>
       <w:r>
-        <w:t>: recopilación organizada de información o datos estructurados, que normalmente se almacena de forma electrónica en un sistema informático. Normalmente una base de datos está controlada por un sistema de gestión de base de datos (</w:t>
-      </w:r>
-      <w:proofErr w:type="spellStart"/>
-      <w:r>
-        <w:t>DBMS</w:t>
-      </w:r>
-      <w:proofErr w:type="spellEnd"/>
-      <w:r>
-        <w:t xml:space="preserve">). En un conjunto, los datos y el </w:t>
-      </w:r>
-      <w:proofErr w:type="spellStart"/>
-      <w:r>
-        <w:t>DBMS</w:t>
-      </w:r>
-      <w:proofErr w:type="spellEnd"/>
-      <w:r>
-        <w:t>, junto con las aplicaciones asociadas a ellos, reciben el nombre de sistema de base de datos, abreviado normalmente a simplemente base de datos (Oracle, 2022)</w:t>
+        <w:t>: recopilación organizada de información o datos estructurados, que normalmente se almacena de forma electrónica en un sistema informático. Normalmente una base de datos está controlada por un sistema de gestión de base de datos (DBMS). En un conjunto, los datos y el DBMS, junto con las aplicaciones asociadas a ellos, reciben el nombre de sistema de base de datos, abreviado normalmente a simplemente base de datos (Oracle, 2022)</w:t>
       </w:r>
     </w:p>
     <w:p>
@@ -6123,15 +4959,7 @@
         <w:t>Evidencia digital:</w:t>
       </w:r>
       <w:r>
-        <w:t xml:space="preserve"> también conocida como evidencia computacional, única y conocida como: registros o archivos generados por computador u otro medio equivalente, registros o archivos no generados, sino simplemente almacenados por o en computadores o medios equivalentes y registros o archivos híbridos que incluyen tanto registros generados por computador o medio equivalente como almacenados en los mismos (</w:t>
-      </w:r>
-      <w:proofErr w:type="spellStart"/>
-      <w:r>
-        <w:t>FGN</w:t>
-      </w:r>
-      <w:proofErr w:type="spellEnd"/>
-      <w:r>
-        <w:t>, 2009).</w:t>
+        <w:t xml:space="preserve"> también conocida como evidencia computacional, única y conocida como: registros o archivos generados por computador u otro medio equivalente, registros o archivos no generados, sino simplemente almacenados por o en computadores o medios equivalentes y registros o archivos híbridos que incluyen tanto registros generados por computador o medio equivalente como almacenados en los mismos (FGN, 2009).</w:t>
       </w:r>
     </w:p>
     <w:p>
@@ -6155,14 +4983,7 @@
           <w:b/>
           <w:bCs/>
         </w:rPr>
-        <w:t>”</w:t>
-      </w:r>
-      <w:r>
-        <w:rPr>
-          <w:b/>
-          <w:bCs/>
-        </w:rPr>
-        <w:t>:</w:t>
+        <w:t>”:</w:t>
       </w:r>
       <w:r>
         <w:t xml:space="preserve"> registro oficial de eventos durante un periodo de tiempo en particular. Para los profesionales en seguridad informática un Log es usado para registrar datos o información sobre quién, qué, cuándo, dónde y por qué (</w:t>
@@ -6174,16 +4995,8 @@
         <w:rPr>
           <w:rStyle w:val="Extranjerismo"/>
         </w:rPr>
-        <w:t xml:space="preserve">who, what, when, where y why, </w:t>
-      </w:r>
-      <w:proofErr w:type="spellStart"/>
-      <w:r>
-        <w:rPr>
-          <w:rStyle w:val="Extranjerismo"/>
-        </w:rPr>
-        <w:t>W5</w:t>
-      </w:r>
-      <w:proofErr w:type="spellEnd"/>
+        <w:t>who, what, when, where y why, W5</w:t>
+      </w:r>
       <w:r>
         <w:t>”</w:t>
       </w:r>
@@ -6225,15 +5038,7 @@
         <w:t xml:space="preserve"> </w:t>
       </w:r>
       <w:r>
-        <w:t>y deja al descubierto la actividad registrada en el mismo (</w:t>
-      </w:r>
-      <w:proofErr w:type="spellStart"/>
-      <w:r>
-        <w:t>FGN</w:t>
-      </w:r>
-      <w:proofErr w:type="spellEnd"/>
-      <w:r>
-        <w:t>, 2009).</w:t>
+        <w:t>y deja al descubierto la actividad registrada en el mismo (FGN, 2009).</w:t>
       </w:r>
     </w:p>
     <w:p>
@@ -6245,15 +5050,7 @@
         <w:t>Redes:</w:t>
       </w:r>
       <w:r>
-        <w:t xml:space="preserve"> una red de computadoras (también llamada red de ordenadores o red informática) es un conjunto de equipos (computadoras y/o dispositivos) conectados, que comparten información (archivos), recursos (CD-ROM, impresoras, etc.) y servicios (acceso a internet, e-mail, chat, juegos), etc. (</w:t>
-      </w:r>
-      <w:proofErr w:type="spellStart"/>
-      <w:r>
-        <w:t>FGN</w:t>
-      </w:r>
-      <w:proofErr w:type="spellEnd"/>
-      <w:r>
-        <w:t>, 2009)</w:t>
+        <w:t xml:space="preserve"> una red de computadoras (también llamada red de ordenadores o red informática) es un conjunto de equipos (computadoras y/o dispositivos) conectados, que comparten información (archivos), recursos (CD-ROM, impresoras, etc.) y servicios (acceso a internet, e-mail, chat, juegos), etc. (FGN, 2009)</w:t>
       </w:r>
     </w:p>
     <w:p>
@@ -6280,15 +5077,7 @@
         <w:t>”</w:t>
       </w:r>
       <w:r>
-        <w:t xml:space="preserve"> (Gómez, 2006). Por su parte, </w:t>
-      </w:r>
-      <w:proofErr w:type="spellStart"/>
-      <w:r>
-        <w:t>Kissel</w:t>
-      </w:r>
-      <w:proofErr w:type="spellEnd"/>
-      <w:r>
-        <w:t xml:space="preserve"> (2012) la define como la protección de información y sistemas de información de acceso no autorizado.</w:t>
+        <w:t xml:space="preserve"> (Gómez, 2006). Por su parte, Kissel (2012) la define como la protección de información y sistemas de información de acceso no autorizado.</w:t>
       </w:r>
     </w:p>
     <w:p>
@@ -6300,15 +5089,7 @@
         <w:t>Sistema de información:</w:t>
       </w:r>
       <w:r>
-        <w:t xml:space="preserve"> conjunto de procesos que, operando sobre una colección de datos estructurada de acuerdo con una empresa o entidad, recopila, elabora y distribuye (parte de) la información necesaria para el buen funcionamiento de ella. Además, apoya actividades de dirección y control correspondientes, apoyando al menos en parte, la toma de decisiones necesarias de acuerdo con su estrategia (</w:t>
-      </w:r>
-      <w:proofErr w:type="spellStart"/>
-      <w:r>
-        <w:t>FGN</w:t>
-      </w:r>
-      <w:proofErr w:type="spellEnd"/>
-      <w:r>
-        <w:t>, 2009).</w:t>
+        <w:t xml:space="preserve"> conjunto de procesos que, operando sobre una colección de datos estructurada de acuerdo con una empresa o entidad, recopila, elabora y distribuye (parte de) la información necesaria para el buen funcionamiento de ella. Además, apoya actividades de dirección y control correspondientes, apoyando al menos en parte, la toma de decisiones necesarias de acuerdo con su estrategia (FGN, 2009).</w:t>
       </w:r>
     </w:p>
     <w:p>
@@ -6326,15 +5107,7 @@
         <w:t>Transmisión de datos:</w:t>
       </w:r>
       <w:r>
-        <w:t xml:space="preserve"> movimiento de información codificada de un punto a otro/s punto/s. Estos datos se transmitirán mediante señales eléctricas, ópticas, radio o electromagnéticas (</w:t>
-      </w:r>
-      <w:proofErr w:type="spellStart"/>
-      <w:r>
-        <w:t>FGN</w:t>
-      </w:r>
-      <w:proofErr w:type="spellEnd"/>
-      <w:r>
-        <w:t>, 2009)</w:t>
+        <w:t xml:space="preserve"> movimiento de información codificada de un punto a otro/s punto/s. Estos datos se transmitirán mediante señales eléctricas, ópticas, radio o electromagnéticas (FGN, 2009)</w:t>
       </w:r>
     </w:p>
     <w:p>
@@ -6369,12 +5142,12 @@
       <w:pPr>
         <w:pStyle w:val="Titulosgenerales"/>
       </w:pPr>
-      <w:bookmarkStart w:id="4" w:name="_Toc138636436"/>
+      <w:bookmarkStart w:id="10" w:name="_Toc147482195"/>
       <w:r>
         <w:lastRenderedPageBreak/>
         <w:t>Referencias bibliográficas</w:t>
       </w:r>
-      <w:bookmarkEnd w:id="4"/>
+      <w:bookmarkEnd w:id="10"/>
       <w:r>
         <w:t xml:space="preserve"> </w:t>
       </w:r>
@@ -6418,21 +5191,8 @@
       </w:r>
     </w:p>
     <w:p>
-      <w:proofErr w:type="spellStart"/>
-      <w:r>
-        <w:t>DNP</w:t>
-      </w:r>
-      <w:proofErr w:type="spellEnd"/>
-      <w:r>
-        <w:t xml:space="preserve">. (2011). Documento </w:t>
-      </w:r>
-      <w:proofErr w:type="spellStart"/>
-      <w:r>
-        <w:t>Conpes</w:t>
-      </w:r>
-      <w:proofErr w:type="spellEnd"/>
-      <w:r>
-        <w:t xml:space="preserve"> 3701.</w:t>
+      <w:r>
+        <w:t>DNP. (2011). Documento Conpes 3701.</w:t>
       </w:r>
       <w:r>
         <w:t xml:space="preserve"> </w:t>
@@ -6450,21 +5210,8 @@
       </w:r>
     </w:p>
     <w:p>
-      <w:proofErr w:type="spellStart"/>
-      <w:r>
-        <w:t>DNP</w:t>
-      </w:r>
-      <w:proofErr w:type="spellEnd"/>
-      <w:r>
-        <w:t xml:space="preserve">. (2016). Documento </w:t>
-      </w:r>
-      <w:proofErr w:type="spellStart"/>
-      <w:r>
-        <w:t>Conpes</w:t>
-      </w:r>
-      <w:proofErr w:type="spellEnd"/>
-      <w:r>
-        <w:t xml:space="preserve"> 3854.</w:t>
+      <w:r>
+        <w:t>DNP. (2016). Documento Conpes 3854.</w:t>
       </w:r>
       <w:r>
         <w:t xml:space="preserve"> </w:t>
@@ -6482,13 +5229,8 @@
       </w:r>
     </w:p>
     <w:p>
-      <w:proofErr w:type="spellStart"/>
-      <w:r>
-        <w:t>Educalingo</w:t>
-      </w:r>
-      <w:proofErr w:type="spellEnd"/>
-      <w:r>
-        <w:t>. (s.f.). Autenticación.</w:t>
+      <w:r>
+        <w:t>Educalingo. (s.f.). Autenticación.</w:t>
       </w:r>
       <w:r>
         <w:t xml:space="preserve"> </w:t>
@@ -6498,43 +5240,16 @@
           <w:rPr>
             <w:rStyle w:val="Hyperlink"/>
           </w:rPr>
-          <w:t>https://</w:t>
+          <w:t>https://educalingo.com/es/dic-es/autenticacion</w:t>
         </w:r>
-        <w:proofErr w:type="spellStart"/>
-        <w:r>
-          <w:rPr>
-            <w:rStyle w:val="Hyperlink"/>
-          </w:rPr>
-          <w:t>educalingo.com</w:t>
-        </w:r>
-        <w:proofErr w:type="spellEnd"/>
-        <w:r>
-          <w:rPr>
-            <w:rStyle w:val="Hyperlink"/>
-          </w:rPr>
-          <w:t>/es/dic-es/</w:t>
-        </w:r>
-        <w:proofErr w:type="spellStart"/>
-        <w:r>
-          <w:rPr>
-            <w:rStyle w:val="Hyperlink"/>
-          </w:rPr>
-          <w:t>autenticacion</w:t>
-        </w:r>
-        <w:proofErr w:type="spellEnd"/>
       </w:hyperlink>
       <w:r>
         <w:t xml:space="preserve"> </w:t>
       </w:r>
     </w:p>
     <w:p>
-      <w:proofErr w:type="spellStart"/>
-      <w:r>
-        <w:t>Erb</w:t>
-      </w:r>
-      <w:proofErr w:type="spellEnd"/>
-      <w:r>
-        <w:t>, M. (2005). Gestión de riesgo en la seguridad informática.</w:t>
+      <w:r>
+        <w:t>Erb, M. (2005). Gestión de riesgo en la seguridad informática.</w:t>
       </w:r>
       <w:r>
         <w:t xml:space="preserve"> </w:t>
@@ -6552,21 +5267,8 @@
       </w:r>
     </w:p>
     <w:p>
-      <w:proofErr w:type="spellStart"/>
-      <w:r>
-        <w:t>FGN</w:t>
-      </w:r>
-      <w:proofErr w:type="spellEnd"/>
-      <w:r>
-        <w:t xml:space="preserve">. (2009). Procedimientos forenses de policía judicial. </w:t>
-      </w:r>
-      <w:proofErr w:type="spellStart"/>
-      <w:r>
-        <w:t>FGN</w:t>
-      </w:r>
-      <w:proofErr w:type="spellEnd"/>
-      <w:r>
-        <w:t>.</w:t>
+      <w:r>
+        <w:t>FGN. (2009). Procedimientos forenses de policía judicial. FGN.</w:t>
       </w:r>
     </w:p>
     <w:p>
@@ -6575,17 +5277,9 @@
       </w:r>
     </w:p>
     <w:p>
-      <w:proofErr w:type="spellStart"/>
       <w:r>
         <w:lastRenderedPageBreak/>
-        <w:t>Mifsud</w:t>
-      </w:r>
-      <w:proofErr w:type="spellEnd"/>
-      <w:r>
-        <w:t>, E. (2012). Introducción a la seguridad informática.</w:t>
-      </w:r>
-      <w:r>
-        <w:t xml:space="preserve"> </w:t>
+        <w:t xml:space="preserve">Mifsud, E. (2012). Introducción a la seguridad informática. </w:t>
       </w:r>
       <w:hyperlink r:id="rId28" w:history="1">
         <w:r>
@@ -6600,74 +5294,16 @@
       </w:r>
     </w:p>
     <w:p>
-      <w:proofErr w:type="spellStart"/>
-      <w:r>
-        <w:t>OAS</w:t>
-      </w:r>
-      <w:proofErr w:type="spellEnd"/>
-      <w:r>
-        <w:t>. (2001). Convenio sobre la ciberdelincuencia.</w:t>
-      </w:r>
-      <w:r>
-        <w:t xml:space="preserve"> </w:t>
+      <w:r>
+        <w:t xml:space="preserve">OAS. (2001). Convenio sobre la ciberdelincuencia. </w:t>
       </w:r>
       <w:hyperlink r:id="rId29" w:history="1">
         <w:r>
           <w:rPr>
             <w:rStyle w:val="Hyperlink"/>
           </w:rPr>
-          <w:t>https://</w:t>
+          <w:t>https://www.oas.org/juridico/english/cyb_pry_convenio.pdf</w:t>
         </w:r>
-        <w:proofErr w:type="spellStart"/>
-        <w:r>
-          <w:rPr>
-            <w:rStyle w:val="Hyperlink"/>
-          </w:rPr>
-          <w:t>www.oas.org</w:t>
-        </w:r>
-        <w:proofErr w:type="spellEnd"/>
-        <w:r>
-          <w:rPr>
-            <w:rStyle w:val="Hyperlink"/>
-          </w:rPr>
-          <w:t>/</w:t>
-        </w:r>
-        <w:proofErr w:type="spellStart"/>
-        <w:r>
-          <w:rPr>
-            <w:rStyle w:val="Hyperlink"/>
-          </w:rPr>
-          <w:t>juridico</w:t>
-        </w:r>
-        <w:proofErr w:type="spellEnd"/>
-        <w:r>
-          <w:rPr>
-            <w:rStyle w:val="Hyperlink"/>
-          </w:rPr>
-          <w:t>/</w:t>
-        </w:r>
-        <w:proofErr w:type="spellStart"/>
-        <w:r>
-          <w:rPr>
-            <w:rStyle w:val="Hyperlink"/>
-          </w:rPr>
-          <w:t>english</w:t>
-        </w:r>
-        <w:proofErr w:type="spellEnd"/>
-        <w:r>
-          <w:rPr>
-            <w:rStyle w:val="Hyperlink"/>
-          </w:rPr>
-          <w:t>/</w:t>
-        </w:r>
-        <w:proofErr w:type="spellStart"/>
-        <w:r>
-          <w:rPr>
-            <w:rStyle w:val="Hyperlink"/>
-          </w:rPr>
-          <w:t>cyb_pry_convenio.pdf</w:t>
-        </w:r>
-        <w:proofErr w:type="spellEnd"/>
       </w:hyperlink>
       <w:r>
         <w:t xml:space="preserve"> </w:t>
@@ -6680,73 +5316,14 @@
         </w:rPr>
       </w:pPr>
       <w:r>
-        <w:t>Oracle. (2022). Base de datos definida.</w:t>
-      </w:r>
-      <w:r>
-        <w:t xml:space="preserve"> </w:t>
+        <w:t xml:space="preserve">Oracle. (2022). Base de datos definida. </w:t>
       </w:r>
       <w:hyperlink r:id="rId30" w:history="1">
         <w:r>
           <w:rPr>
             <w:rStyle w:val="Hyperlink"/>
           </w:rPr>
-          <w:t>https://</w:t>
-        </w:r>
-        <w:proofErr w:type="spellStart"/>
-        <w:r>
-          <w:rPr>
-            <w:rStyle w:val="Hyperlink"/>
-          </w:rPr>
-          <w:t>www.oracle.com</w:t>
-        </w:r>
-        <w:proofErr w:type="spellEnd"/>
-        <w:r>
-          <w:rPr>
-            <w:rStyle w:val="Hyperlink"/>
-          </w:rPr>
-          <w:t>/</w:t>
-        </w:r>
-        <w:proofErr w:type="spellStart"/>
-        <w:r>
-          <w:rPr>
-            <w:rStyle w:val="Hyperlink"/>
-          </w:rPr>
-          <w:t>co</w:t>
-        </w:r>
-        <w:proofErr w:type="spellEnd"/>
-        <w:r>
-          <w:rPr>
-            <w:rStyle w:val="Hyperlink"/>
-          </w:rPr>
-          <w:t>/</w:t>
-        </w:r>
-        <w:proofErr w:type="spellStart"/>
-        <w:r>
-          <w:rPr>
-            <w:rStyle w:val="Hyperlink"/>
-          </w:rPr>
-          <w:t>database</w:t>
-        </w:r>
-        <w:proofErr w:type="spellEnd"/>
-        <w:r>
-          <w:rPr>
-            <w:rStyle w:val="Hyperlink"/>
-          </w:rPr>
-          <w:t>/</w:t>
-        </w:r>
-        <w:proofErr w:type="spellStart"/>
-        <w:r>
-          <w:rPr>
-            <w:rStyle w:val="Hyperlink"/>
-          </w:rPr>
-          <w:t>what-is-database</w:t>
-        </w:r>
-        <w:proofErr w:type="spellEnd"/>
-        <w:r>
-          <w:rPr>
-            <w:rStyle w:val="Hyperlink"/>
-          </w:rPr>
-          <w:t>/</w:t>
+          <w:t>https://www.oracle.com/co/database/what-is-database/</w:t>
         </w:r>
       </w:hyperlink>
       <w:r>
@@ -6771,12 +5348,12 @@
       <w:pPr>
         <w:pStyle w:val="Titulosgenerales"/>
       </w:pPr>
-      <w:bookmarkStart w:id="5" w:name="_Toc138636437"/>
+      <w:bookmarkStart w:id="11" w:name="_Toc147482196"/>
       <w:r>
         <w:lastRenderedPageBreak/>
         <w:t>Créditos</w:t>
       </w:r>
-      <w:bookmarkEnd w:id="5"/>
+      <w:bookmarkEnd w:id="11"/>
     </w:p>
     <w:tbl>
       <w:tblPr>
@@ -6886,16 +5463,8 @@
               <w:rPr>
                 <w:lang w:val="es-MX" w:eastAsia="es-MX"/>
               </w:rPr>
-              <w:t xml:space="preserve">Claudia Patricia </w:t>
-            </w:r>
-            <w:proofErr w:type="spellStart"/>
-            <w:r>
-              <w:rPr>
-                <w:lang w:val="es-MX" w:eastAsia="es-MX"/>
-              </w:rPr>
-              <w:t>Aristizabal</w:t>
-            </w:r>
-            <w:proofErr w:type="spellEnd"/>
+              <w:t>Claudia Patricia Aristizabal</w:t>
+            </w:r>
           </w:p>
         </w:tc>
         <w:tc>
@@ -7804,16 +6373,8 @@
               <w:rPr>
                 <w:lang w:val="es-MX" w:eastAsia="es-MX"/>
               </w:rPr>
-              <w:t xml:space="preserve">Desarrollador </w:t>
-            </w:r>
-            <w:proofErr w:type="spellStart"/>
-            <w:r>
-              <w:rPr>
-                <w:lang w:val="es-MX" w:eastAsia="es-MX"/>
-              </w:rPr>
-              <w:t>Fullstack</w:t>
-            </w:r>
-            <w:proofErr w:type="spellEnd"/>
+              <w:t>Desarrollador Fullstack</w:t>
+            </w:r>
           </w:p>
         </w:tc>
         <w:tc>
@@ -7977,19 +6538,11 @@
                 <w:lang w:val="es-MX" w:eastAsia="es-MX"/>
               </w:rPr>
             </w:pPr>
-            <w:proofErr w:type="spellStart"/>
             <w:r>
               <w:rPr>
                 <w:lang w:val="es-MX" w:eastAsia="es-MX"/>
               </w:rPr>
-              <w:t>Zuleidy</w:t>
-            </w:r>
-            <w:proofErr w:type="spellEnd"/>
-            <w:r>
-              <w:rPr>
-                <w:lang w:val="es-MX" w:eastAsia="es-MX"/>
-              </w:rPr>
-              <w:t xml:space="preserve"> María Ruíz Torres</w:t>
+              <w:t>Zuleidy María Ruíz Torres</w:t>
             </w:r>
           </w:p>
         </w:tc>
@@ -16543,13 +15096,13 @@
 </file>
 
 <file path=customXml/itemProps2.xml><?xml version="1.0" encoding="utf-8"?>
-<ds:datastoreItem xmlns:ds="http://schemas.openxmlformats.org/officeDocument/2006/customXml" ds:itemID="{0CCFB92F-F94D-4D83-972D-2AC4B623CAD2}"/>
+<ds:datastoreItem xmlns:ds="http://schemas.openxmlformats.org/officeDocument/2006/customXml" ds:itemID="{FEFE915E-C543-4BD6-9E53-50E8217E5451}"/>
 </file>
 
 <file path=customXml/itemProps3.xml><?xml version="1.0" encoding="utf-8"?>
-<ds:datastoreItem xmlns:ds="http://schemas.openxmlformats.org/officeDocument/2006/customXml" ds:itemID="{9D2B0EB8-7AAD-4789-AC84-C445E8F3CE13}"/>
+<ds:datastoreItem xmlns:ds="http://schemas.openxmlformats.org/officeDocument/2006/customXml" ds:itemID="{AFCA1E26-4840-458F-A9E6-9587076FEE4F}"/>
 </file>
 
 <file path=customXml/itemProps4.xml><?xml version="1.0" encoding="utf-8"?>
-<ds:datastoreItem xmlns:ds="http://schemas.openxmlformats.org/officeDocument/2006/customXml" ds:itemID="{9C0814E7-46E5-48CD-9CF6-3BE0219EAFB5}"/>
+<ds:datastoreItem xmlns:ds="http://schemas.openxmlformats.org/officeDocument/2006/customXml" ds:itemID="{76B0AA43-950D-4035-B702-52484B5660A6}"/>
 </file>
</xml_diff>